<commit_message>
file processing using node.js poller
</commit_message>
<xml_diff>
--- a/Apache Camel-FileProcessing.docx
+++ b/Apache Camel-FileProcessing.docx
@@ -658,11 +658,15 @@
         <w:pStyle w:val="NoSpacing"/>
         <w:rPr>
           <w:rFonts w:ascii="Aptos Narrow" w:hAnsi="Aptos Narrow"/>
-        </w:rPr>
-      </w:pPr>
-      <w:r>
-        <w:rPr>
-          <w:rFonts w:ascii="Aptos Narrow" w:hAnsi="Aptos Narrow"/>
+          <w:b/>
+          <w:bCs/>
+        </w:rPr>
+      </w:pPr>
+      <w:r>
+        <w:rPr>
+          <w:rFonts w:ascii="Aptos Narrow" w:hAnsi="Aptos Narrow"/>
+          <w:b/>
+          <w:bCs/>
         </w:rPr>
         <w:t>file:directoryName?options</w:t>
       </w:r>
@@ -682,19 +686,11 @@
           <w:rFonts w:ascii="Aptos Narrow" w:hAnsi="Aptos Narrow"/>
         </w:rPr>
       </w:pPr>
-      <w:proofErr w:type="spellStart"/>
-      <w:r>
-        <w:rPr>
-          <w:rFonts w:ascii="Aptos Narrow" w:hAnsi="Aptos Narrow"/>
-        </w:rPr>
-        <w:t>eg</w:t>
-      </w:r>
-      <w:proofErr w:type="spellEnd"/>
-      <w:r>
-        <w:rPr>
-          <w:rFonts w:ascii="Aptos Narrow" w:hAnsi="Aptos Narrow"/>
-        </w:rPr>
-        <w:t>:</w:t>
+      <w:r>
+        <w:rPr>
+          <w:rFonts w:ascii="Aptos Narrow" w:hAnsi="Aptos Narrow"/>
+        </w:rPr>
+        <w:t>eg:</w:t>
       </w:r>
     </w:p>
     <w:p>
@@ -1036,14 +1032,12 @@
                 <w:rFonts w:ascii="Aptos Narrow" w:hAnsi="Aptos Narrow"/>
               </w:rPr>
             </w:pPr>
-            <w:proofErr w:type="spellStart"/>
             <w:r>
               <w:rPr>
                 <w:rFonts w:ascii="Aptos Narrow" w:hAnsi="Aptos Narrow"/>
               </w:rPr>
               <w:t>initialDelay</w:t>
             </w:r>
-            <w:proofErr w:type="spellEnd"/>
           </w:p>
         </w:tc>
         <w:tc>
@@ -1133,14 +1127,12 @@
                 <w:rFonts w:ascii="Aptos Narrow" w:hAnsi="Aptos Narrow"/>
               </w:rPr>
             </w:pPr>
-            <w:proofErr w:type="spellStart"/>
             <w:r>
               <w:rPr>
                 <w:rFonts w:ascii="Aptos Narrow" w:hAnsi="Aptos Narrow"/>
               </w:rPr>
               <w:t>maxMessagesPerPoll</w:t>
             </w:r>
-            <w:proofErr w:type="spellEnd"/>
           </w:p>
         </w:tc>
         <w:tc>
@@ -1456,19 +1448,11 @@
                 <w:rFonts w:ascii="Aptos Narrow" w:hAnsi="Aptos Narrow"/>
               </w:rPr>
             </w:pPr>
-            <w:proofErr w:type="spellStart"/>
-            <w:r>
-              <w:rPr>
-                <w:rFonts w:ascii="Aptos Narrow" w:hAnsi="Aptos Narrow"/>
-              </w:rPr>
-              <w:t>moveFailed</w:t>
-            </w:r>
-            <w:proofErr w:type="spellEnd"/>
-            <w:r>
-              <w:rPr>
-                <w:rFonts w:ascii="Aptos Narrow" w:hAnsi="Aptos Narrow"/>
-              </w:rPr>
-              <w:t>=.error</w:t>
+            <w:r>
+              <w:rPr>
+                <w:rFonts w:ascii="Aptos Narrow" w:hAnsi="Aptos Narrow"/>
+              </w:rPr>
+              <w:t>moveFailed=.error</w:t>
             </w:r>
           </w:p>
         </w:tc>
@@ -1525,19 +1509,11 @@
                 <w:rFonts w:ascii="Aptos Narrow" w:hAnsi="Aptos Narrow"/>
               </w:rPr>
             </w:pPr>
-            <w:proofErr w:type="spellStart"/>
-            <w:r>
-              <w:rPr>
-                <w:rFonts w:ascii="Aptos Narrow" w:hAnsi="Aptos Narrow"/>
-              </w:rPr>
-              <w:t>noop</w:t>
-            </w:r>
-            <w:proofErr w:type="spellEnd"/>
-            <w:r>
-              <w:rPr>
-                <w:rFonts w:ascii="Aptos Narrow" w:hAnsi="Aptos Narrow"/>
-              </w:rPr>
-              <w:t>=true</w:t>
+            <w:r>
+              <w:rPr>
+                <w:rFonts w:ascii="Aptos Narrow" w:hAnsi="Aptos Narrow"/>
+              </w:rPr>
+              <w:t>noop=true</w:t>
             </w:r>
           </w:p>
         </w:tc>
@@ -1810,14 +1786,12 @@
                 <w:rFonts w:ascii="Aptos Narrow" w:hAnsi="Aptos Narrow"/>
               </w:rPr>
             </w:pPr>
-            <w:proofErr w:type="spellStart"/>
             <w:r>
               <w:rPr>
                 <w:rFonts w:ascii="Aptos Narrow" w:hAnsi="Aptos Narrow"/>
               </w:rPr>
               <w:t>antInclude</w:t>
             </w:r>
-            <w:proofErr w:type="spellEnd"/>
           </w:p>
         </w:tc>
         <w:tc>
@@ -1859,14 +1833,12 @@
                 <w:rFonts w:ascii="Aptos Narrow" w:hAnsi="Aptos Narrow"/>
               </w:rPr>
             </w:pPr>
-            <w:proofErr w:type="spellStart"/>
             <w:r>
               <w:rPr>
                 <w:rFonts w:ascii="Aptos Narrow" w:hAnsi="Aptos Narrow"/>
               </w:rPr>
               <w:t>antExclude</w:t>
             </w:r>
-            <w:proofErr w:type="spellEnd"/>
           </w:p>
         </w:tc>
         <w:tc>
@@ -2053,19 +2025,11 @@
                 <w:rFonts w:ascii="Aptos Narrow" w:hAnsi="Aptos Narrow"/>
               </w:rPr>
             </w:pPr>
-            <w:proofErr w:type="spellStart"/>
-            <w:r>
-              <w:rPr>
-                <w:rFonts w:ascii="Aptos Narrow" w:hAnsi="Aptos Narrow"/>
-              </w:rPr>
-              <w:t>readLock</w:t>
-            </w:r>
-            <w:proofErr w:type="spellEnd"/>
-            <w:r>
-              <w:rPr>
-                <w:rFonts w:ascii="Aptos Narrow" w:hAnsi="Aptos Narrow"/>
-              </w:rPr>
-              <w:t>=none</w:t>
+            <w:r>
+              <w:rPr>
+                <w:rFonts w:ascii="Aptos Narrow" w:hAnsi="Aptos Narrow"/>
+              </w:rPr>
+              <w:t>readLock=none</w:t>
             </w:r>
           </w:p>
         </w:tc>
@@ -2108,28 +2072,12 @@
                 <w:rFonts w:ascii="Aptos Narrow" w:hAnsi="Aptos Narrow"/>
               </w:rPr>
             </w:pPr>
-            <w:proofErr w:type="spellStart"/>
-            <w:r>
-              <w:rPr>
-                <w:rFonts w:ascii="Aptos Narrow" w:hAnsi="Aptos Narrow"/>
-              </w:rPr>
-              <w:t>readLock</w:t>
-            </w:r>
-            <w:proofErr w:type="spellEnd"/>
-            <w:r>
-              <w:rPr>
-                <w:rFonts w:ascii="Aptos Narrow" w:hAnsi="Aptos Narrow"/>
-              </w:rPr>
-              <w:t>=</w:t>
-            </w:r>
-            <w:proofErr w:type="spellStart"/>
-            <w:r>
-              <w:rPr>
-                <w:rFonts w:ascii="Aptos Narrow" w:hAnsi="Aptos Narrow"/>
-              </w:rPr>
-              <w:t>markerFile</w:t>
-            </w:r>
-            <w:proofErr w:type="spellEnd"/>
+            <w:r>
+              <w:rPr>
+                <w:rFonts w:ascii="Aptos Narrow" w:hAnsi="Aptos Narrow"/>
+              </w:rPr>
+              <w:t>readLock=markerFile</w:t>
+            </w:r>
           </w:p>
         </w:tc>
         <w:tc>
@@ -2171,19 +2119,11 @@
                 <w:rFonts w:ascii="Aptos Narrow" w:hAnsi="Aptos Narrow"/>
               </w:rPr>
             </w:pPr>
-            <w:proofErr w:type="spellStart"/>
-            <w:r>
-              <w:rPr>
-                <w:rFonts w:ascii="Aptos Narrow" w:hAnsi="Aptos Narrow"/>
-              </w:rPr>
-              <w:t>readLock</w:t>
-            </w:r>
-            <w:proofErr w:type="spellEnd"/>
-            <w:r>
-              <w:rPr>
-                <w:rFonts w:ascii="Aptos Narrow" w:hAnsi="Aptos Narrow"/>
-              </w:rPr>
-              <w:t>=changed</w:t>
+            <w:r>
+              <w:rPr>
+                <w:rFonts w:ascii="Aptos Narrow" w:hAnsi="Aptos Narrow"/>
+              </w:rPr>
+              <w:t>readLock=changed</w:t>
             </w:r>
           </w:p>
         </w:tc>
@@ -2226,28 +2166,12 @@
                 <w:rFonts w:ascii="Aptos Narrow" w:hAnsi="Aptos Narrow"/>
               </w:rPr>
             </w:pPr>
-            <w:proofErr w:type="spellStart"/>
-            <w:r>
-              <w:rPr>
-                <w:rFonts w:ascii="Aptos Narrow" w:hAnsi="Aptos Narrow"/>
-              </w:rPr>
-              <w:t>readLock</w:t>
-            </w:r>
-            <w:proofErr w:type="spellEnd"/>
-            <w:r>
-              <w:rPr>
-                <w:rFonts w:ascii="Aptos Narrow" w:hAnsi="Aptos Narrow"/>
-              </w:rPr>
-              <w:t>=</w:t>
-            </w:r>
-            <w:proofErr w:type="spellStart"/>
-            <w:r>
-              <w:rPr>
-                <w:rFonts w:ascii="Aptos Narrow" w:hAnsi="Aptos Narrow"/>
-              </w:rPr>
-              <w:t>fileLock</w:t>
-            </w:r>
-            <w:proofErr w:type="spellEnd"/>
+            <w:r>
+              <w:rPr>
+                <w:rFonts w:ascii="Aptos Narrow" w:hAnsi="Aptos Narrow"/>
+              </w:rPr>
+              <w:t>readLock=fileLock</w:t>
+            </w:r>
           </w:p>
         </w:tc>
         <w:tc>
@@ -2537,14 +2461,12 @@
                 <w:rFonts w:ascii="Aptos Narrow" w:hAnsi="Aptos Narrow"/>
               </w:rPr>
             </w:pPr>
-            <w:proofErr w:type="spellStart"/>
             <w:r>
               <w:rPr>
                 <w:rFonts w:ascii="Aptos Narrow" w:hAnsi="Aptos Narrow"/>
               </w:rPr>
               <w:t>fileName</w:t>
             </w:r>
-            <w:proofErr w:type="spellEnd"/>
           </w:p>
         </w:tc>
         <w:tc>
@@ -2586,14 +2508,12 @@
                 <w:rFonts w:ascii="Aptos Narrow" w:hAnsi="Aptos Narrow"/>
               </w:rPr>
             </w:pPr>
-            <w:proofErr w:type="spellStart"/>
             <w:r>
               <w:rPr>
                 <w:rFonts w:ascii="Aptos Narrow" w:hAnsi="Aptos Narrow"/>
               </w:rPr>
               <w:t>autoCreate</w:t>
             </w:r>
-            <w:proofErr w:type="spellEnd"/>
           </w:p>
         </w:tc>
         <w:tc>
@@ -2635,14 +2555,12 @@
                 <w:rFonts w:ascii="Aptos Narrow" w:hAnsi="Aptos Narrow"/>
               </w:rPr>
             </w:pPr>
-            <w:proofErr w:type="spellStart"/>
             <w:r>
               <w:rPr>
                 <w:rFonts w:ascii="Aptos Narrow" w:hAnsi="Aptos Narrow"/>
               </w:rPr>
               <w:t>appendChars</w:t>
             </w:r>
-            <w:proofErr w:type="spellEnd"/>
           </w:p>
         </w:tc>
         <w:tc>
@@ -2684,14 +2602,12 @@
                 <w:rFonts w:ascii="Aptos Narrow" w:hAnsi="Aptos Narrow"/>
               </w:rPr>
             </w:pPr>
-            <w:proofErr w:type="spellStart"/>
             <w:r>
               <w:rPr>
                 <w:rFonts w:ascii="Aptos Narrow" w:hAnsi="Aptos Narrow"/>
               </w:rPr>
               <w:t>fileExist</w:t>
             </w:r>
-            <w:proofErr w:type="spellEnd"/>
           </w:p>
         </w:tc>
         <w:tc>
@@ -3268,14 +3184,12 @@
                 <w:rFonts w:ascii="Aptos Narrow" w:hAnsi="Aptos Narrow"/>
               </w:rPr>
             </w:pPr>
-            <w:proofErr w:type="spellStart"/>
             <w:r>
               <w:rPr>
                 <w:rFonts w:ascii="Aptos Narrow" w:hAnsi="Aptos Narrow"/>
               </w:rPr>
               <w:t>CamelFileName</w:t>
             </w:r>
-            <w:proofErr w:type="spellEnd"/>
           </w:p>
         </w:tc>
         <w:tc>
@@ -3364,14 +3278,12 @@
                 <w:rFonts w:ascii="Aptos Narrow" w:hAnsi="Aptos Narrow"/>
               </w:rPr>
             </w:pPr>
-            <w:proofErr w:type="spellStart"/>
             <w:r>
               <w:rPr>
                 <w:rFonts w:ascii="Aptos Narrow" w:hAnsi="Aptos Narrow"/>
               </w:rPr>
               <w:t>CamelFileLength</w:t>
             </w:r>
-            <w:proofErr w:type="spellEnd"/>
           </w:p>
         </w:tc>
         <w:tc>
@@ -3413,14 +3325,12 @@
                 <w:rFonts w:ascii="Aptos Narrow" w:hAnsi="Aptos Narrow"/>
               </w:rPr>
             </w:pPr>
-            <w:proofErr w:type="spellStart"/>
             <w:r>
               <w:rPr>
                 <w:rFonts w:ascii="Aptos Narrow" w:hAnsi="Aptos Narrow"/>
               </w:rPr>
               <w:t>CamelFileLastModified</w:t>
             </w:r>
-            <w:proofErr w:type="spellEnd"/>
           </w:p>
         </w:tc>
         <w:tc>
@@ -3487,21 +3397,7 @@
         <w:rPr>
           <w:rFonts w:ascii="Aptos Narrow" w:hAnsi="Aptos Narrow"/>
         </w:rPr>
-        <w:t>.log("Processing: ${</w:t>
-      </w:r>
-      <w:proofErr w:type="spellStart"/>
-      <w:r>
-        <w:rPr>
-          <w:rFonts w:ascii="Aptos Narrow" w:hAnsi="Aptos Narrow"/>
-        </w:rPr>
-        <w:t>header.CamelFileName</w:t>
-      </w:r>
-      <w:proofErr w:type="spellEnd"/>
-      <w:r>
-        <w:rPr>
-          <w:rFonts w:ascii="Aptos Narrow" w:hAnsi="Aptos Narrow"/>
-        </w:rPr>
-        <w:t>}")</w:t>
+        <w:t>.log("Processing: ${header.CamelFileName}")</w:t>
       </w:r>
     </w:p>
     <w:p>
@@ -3676,13 +3572,8 @@
       </w:r>
     </w:p>
     <w:p>
-      <w:proofErr w:type="spellStart"/>
-      <w:r>
-        <w:t>idempotentRepository</w:t>
-      </w:r>
-      <w:proofErr w:type="spellEnd"/>
-      <w:r>
-        <w:t>=#myRepo</w:t>
+      <w:r>
+        <w:t>idempotentRepository=#myRepo</w:t>
       </w:r>
     </w:p>
     <w:p>
@@ -3718,13 +3609,8 @@
       </w:r>
     </w:p>
     <w:p>
-      <w:proofErr w:type="spellStart"/>
-      <w:r>
-        <w:t>readLock</w:t>
-      </w:r>
-      <w:proofErr w:type="spellEnd"/>
-      <w:r>
-        <w:t>=changed</w:t>
+      <w:r>
+        <w:t>readLock=changed</w:t>
       </w:r>
     </w:p>
     <w:p>
@@ -3733,19 +3619,9 @@
       </w:r>
     </w:p>
     <w:p>
-      <w:proofErr w:type="spellStart"/>
-      <w:r>
-        <w:t>readLock</w:t>
-      </w:r>
-      <w:proofErr w:type="spellEnd"/>
-      <w:r>
-        <w:t>=</w:t>
-      </w:r>
-      <w:proofErr w:type="spellStart"/>
-      <w:r>
-        <w:t>markerFile</w:t>
-      </w:r>
-      <w:proofErr w:type="spellEnd"/>
+      <w:r>
+        <w:t>readLock=markerFile</w:t>
+      </w:r>
     </w:p>
     <w:p>
       <w:r>
@@ -3753,13 +3629,8 @@
       </w:r>
     </w:p>
     <w:p>
-      <w:proofErr w:type="spellStart"/>
-      <w:r>
-        <w:t>streamDownload</w:t>
-      </w:r>
-      <w:proofErr w:type="spellEnd"/>
-      <w:r>
-        <w:t>=true</w:t>
+      <w:r>
+        <w:t>streamDownload=true</w:t>
       </w:r>
     </w:p>
     <w:p>
@@ -3800,13 +3671,8 @@
       </w:r>
     </w:p>
     <w:p>
-      <w:proofErr w:type="spellStart"/>
-      <w:r>
-        <w:t>maxMessagesPerPoll</w:t>
-      </w:r>
-      <w:proofErr w:type="spellEnd"/>
-      <w:r>
-        <w:t>=100</w:t>
+      <w:r>
+        <w:t>maxMessagesPerPoll=100</w:t>
       </w:r>
     </w:p>
     <w:p>
@@ -3825,13 +3691,8 @@
       </w:r>
     </w:p>
     <w:p>
-      <w:proofErr w:type="spellStart"/>
-      <w:r>
-        <w:t>sortBy</w:t>
-      </w:r>
-      <w:proofErr w:type="spellEnd"/>
-      <w:r>
-        <w:t>=file:name</w:t>
+      <w:r>
+        <w:t>sortBy=file:name</w:t>
       </w:r>
     </w:p>
     <w:p>
@@ -3970,21 +3831,8 @@
       </w:r>
     </w:p>
     <w:p>
-      <w:proofErr w:type="spellStart"/>
-      <w:r>
-        <w:t>onException</w:t>
-      </w:r>
-      <w:proofErr w:type="spellEnd"/>
-      <w:r>
-        <w:t>(</w:t>
-      </w:r>
-      <w:proofErr w:type="spellStart"/>
-      <w:r>
-        <w:t>Exception.class</w:t>
-      </w:r>
-      <w:proofErr w:type="spellEnd"/>
-      <w:r>
-        <w:t>)</w:t>
+      <w:r>
+        <w:t>onException(Exception.class)</w:t>
       </w:r>
     </w:p>
     <w:p>
@@ -4255,13 +4103,8 @@
           </w:tcPr>
           <w:p>
             <w:r>
-              <w:t xml:space="preserve">No </w:t>
-            </w:r>
-            <w:proofErr w:type="spellStart"/>
-            <w:r>
-              <w:t>readLock</w:t>
-            </w:r>
-            <w:proofErr w:type="spellEnd"/>
+              <w:t>No readLock</w:t>
+            </w:r>
           </w:p>
         </w:tc>
       </w:tr>
@@ -4611,41 +4454,17 @@
     </w:p>
     <w:p>
       <w:r>
-        <w:t xml:space="preserve">    .</w:t>
-      </w:r>
-      <w:proofErr w:type="spellStart"/>
-      <w:r>
-        <w:t>routeId</w:t>
-      </w:r>
-      <w:proofErr w:type="spellEnd"/>
-      <w:r>
-        <w:t>("file-processing-route")</w:t>
-      </w:r>
-    </w:p>
-    <w:p>
-      <w:r>
-        <w:t xml:space="preserve">    .log("Processing ${</w:t>
-      </w:r>
-      <w:proofErr w:type="spellStart"/>
-      <w:r>
-        <w:t>header.CamelFileName</w:t>
-      </w:r>
-      <w:proofErr w:type="spellEnd"/>
-      <w:r>
-        <w:t>}")</w:t>
-      </w:r>
-    </w:p>
-    <w:p>
-      <w:r>
-        <w:t xml:space="preserve">    .to("</w:t>
-      </w:r>
-      <w:proofErr w:type="spellStart"/>
-      <w:r>
-        <w:t>bean:processor</w:t>
-      </w:r>
-      <w:proofErr w:type="spellEnd"/>
-      <w:r>
-        <w:t>")</w:t>
+        <w:t xml:space="preserve">    .routeId("file-processing-route")</w:t>
+      </w:r>
+    </w:p>
+    <w:p>
+      <w:r>
+        <w:t xml:space="preserve">    .log("Processing ${header.CamelFileName}")</w:t>
+      </w:r>
+    </w:p>
+    <w:p>
+      <w:r>
+        <w:t xml:space="preserve">    .to("bean:processor")</w:t>
       </w:r>
     </w:p>
     <w:p>
@@ -4755,25 +4574,7 @@
           <w:b/>
           <w:bCs/>
         </w:rPr>
-        <w:t>What is "</w:t>
-      </w:r>
-      <w:proofErr w:type="spellStart"/>
-      <w:r>
-        <w:rPr>
-          <w:rFonts w:ascii="Aptos Narrow" w:hAnsi="Aptos Narrow"/>
-          <w:b/>
-          <w:bCs/>
-        </w:rPr>
-        <w:t>bean:processor</w:t>
-      </w:r>
-      <w:proofErr w:type="spellEnd"/>
-      <w:r>
-        <w:rPr>
-          <w:rFonts w:ascii="Aptos Narrow" w:hAnsi="Aptos Narrow"/>
-          <w:b/>
-          <w:bCs/>
-        </w:rPr>
-        <w:t>" in Apache Camel?</w:t>
+        <w:t>What is "bean:processor" in Apache Camel?</w:t>
       </w:r>
     </w:p>
     <w:p>
@@ -4801,21 +4602,7 @@
         <w:rPr>
           <w:rFonts w:ascii="Aptos Narrow" w:hAnsi="Aptos Narrow"/>
         </w:rPr>
-        <w:t>.to("</w:t>
-      </w:r>
-      <w:proofErr w:type="spellStart"/>
-      <w:r>
-        <w:rPr>
-          <w:rFonts w:ascii="Aptos Narrow" w:hAnsi="Aptos Narrow"/>
-        </w:rPr>
-        <w:t>bean:processor</w:t>
-      </w:r>
-      <w:proofErr w:type="spellEnd"/>
-      <w:r>
-        <w:rPr>
-          <w:rFonts w:ascii="Aptos Narrow" w:hAnsi="Aptos Narrow"/>
-        </w:rPr>
-        <w:t>")</w:t>
+        <w:t>.to("bean:processor")</w:t>
       </w:r>
     </w:p>
     <w:p>
@@ -4957,21 +4744,7 @@
         <w:rPr>
           <w:rFonts w:ascii="Aptos Narrow" w:hAnsi="Aptos Narrow"/>
         </w:rPr>
-        <w:t>.to("</w:t>
-      </w:r>
-      <w:proofErr w:type="spellStart"/>
-      <w:r>
-        <w:rPr>
-          <w:rFonts w:ascii="Aptos Narrow" w:hAnsi="Aptos Narrow"/>
-        </w:rPr>
-        <w:t>bean:processor</w:t>
-      </w:r>
-      <w:proofErr w:type="spellEnd"/>
-      <w:r>
-        <w:rPr>
-          <w:rFonts w:ascii="Aptos Narrow" w:hAnsi="Aptos Narrow"/>
-        </w:rPr>
-        <w:t>")</w:t>
+        <w:t>.to("bean:processor")</w:t>
       </w:r>
     </w:p>
     <w:p>
@@ -5186,21 +4959,7 @@
         <w:rPr>
           <w:rFonts w:ascii="Aptos Narrow" w:hAnsi="Aptos Narrow"/>
         </w:rPr>
-        <w:t xml:space="preserve">public class </w:t>
-      </w:r>
-      <w:proofErr w:type="spellStart"/>
-      <w:r>
-        <w:rPr>
-          <w:rFonts w:ascii="Aptos Narrow" w:hAnsi="Aptos Narrow"/>
-        </w:rPr>
-        <w:t>MyProcessor</w:t>
-      </w:r>
-      <w:proofErr w:type="spellEnd"/>
-      <w:r>
-        <w:rPr>
-          <w:rFonts w:ascii="Aptos Narrow" w:hAnsi="Aptos Narrow"/>
-        </w:rPr>
-        <w:t xml:space="preserve"> {</w:t>
+        <w:t>public class MyProcessor {</w:t>
       </w:r>
     </w:p>
     <w:p>
@@ -5236,49 +4995,21 @@
         <w:rPr>
           <w:rFonts w:ascii="Aptos Narrow" w:hAnsi="Aptos Narrow"/>
         </w:rPr>
-        <w:t xml:space="preserve">        </w:t>
-      </w:r>
-      <w:proofErr w:type="spellStart"/>
-      <w:r>
-        <w:rPr>
-          <w:rFonts w:ascii="Aptos Narrow" w:hAnsi="Aptos Narrow"/>
-        </w:rPr>
-        <w:t>System.out.println</w:t>
-      </w:r>
-      <w:proofErr w:type="spellEnd"/>
-      <w:r>
-        <w:rPr>
-          <w:rFonts w:ascii="Aptos Narrow" w:hAnsi="Aptos Narrow"/>
-        </w:rPr>
-        <w:t>("Processing data...");</w:t>
-      </w:r>
-    </w:p>
-    <w:p>
-      <w:pPr>
-        <w:pStyle w:val="NoSpacing"/>
-        <w:rPr>
-          <w:rFonts w:ascii="Aptos Narrow" w:hAnsi="Aptos Narrow"/>
-        </w:rPr>
-      </w:pPr>
-      <w:r>
-        <w:rPr>
-          <w:rFonts w:ascii="Aptos Narrow" w:hAnsi="Aptos Narrow"/>
-        </w:rPr>
-        <w:t xml:space="preserve">        return </w:t>
-      </w:r>
-      <w:proofErr w:type="spellStart"/>
-      <w:r>
-        <w:rPr>
-          <w:rFonts w:ascii="Aptos Narrow" w:hAnsi="Aptos Narrow"/>
-        </w:rPr>
-        <w:t>body.toUpperCase</w:t>
-      </w:r>
-      <w:proofErr w:type="spellEnd"/>
-      <w:r>
-        <w:rPr>
-          <w:rFonts w:ascii="Aptos Narrow" w:hAnsi="Aptos Narrow"/>
-        </w:rPr>
-        <w:t>();</w:t>
+        <w:t xml:space="preserve">        System.out.println("Processing data...");</w:t>
+      </w:r>
+    </w:p>
+    <w:p>
+      <w:pPr>
+        <w:pStyle w:val="NoSpacing"/>
+        <w:rPr>
+          <w:rFonts w:ascii="Aptos Narrow" w:hAnsi="Aptos Narrow"/>
+        </w:rPr>
+      </w:pPr>
+      <w:r>
+        <w:rPr>
+          <w:rFonts w:ascii="Aptos Narrow" w:hAnsi="Aptos Narrow"/>
+        </w:rPr>
+        <w:t xml:space="preserve">        return body.toUpperCase();</w:t>
       </w:r>
     </w:p>
     <w:p>
@@ -5368,21 +5099,7 @@
         <w:rPr>
           <w:rFonts w:ascii="Aptos Narrow" w:hAnsi="Aptos Narrow"/>
         </w:rPr>
-        <w:t xml:space="preserve">    .to("</w:t>
-      </w:r>
-      <w:proofErr w:type="spellStart"/>
-      <w:r>
-        <w:rPr>
-          <w:rFonts w:ascii="Aptos Narrow" w:hAnsi="Aptos Narrow"/>
-        </w:rPr>
-        <w:t>bean:processor</w:t>
-      </w:r>
-      <w:proofErr w:type="spellEnd"/>
-      <w:r>
-        <w:rPr>
-          <w:rFonts w:ascii="Aptos Narrow" w:hAnsi="Aptos Narrow"/>
-        </w:rPr>
-        <w:t>");</w:t>
+        <w:t xml:space="preserve">    .to("bean:processor");</w:t>
       </w:r>
     </w:p>
     <w:p>
@@ -5781,21 +5498,7 @@
         <w:rPr>
           <w:rFonts w:ascii="Aptos Narrow" w:hAnsi="Aptos Narrow"/>
         </w:rPr>
-        <w:t>.to("</w:t>
-      </w:r>
-      <w:proofErr w:type="spellStart"/>
-      <w:r>
-        <w:rPr>
-          <w:rFonts w:ascii="Aptos Narrow" w:hAnsi="Aptos Narrow"/>
-        </w:rPr>
-        <w:t>bean:processor?method</w:t>
-      </w:r>
-      <w:proofErr w:type="spellEnd"/>
-      <w:r>
-        <w:rPr>
-          <w:rFonts w:ascii="Aptos Narrow" w:hAnsi="Aptos Narrow"/>
-        </w:rPr>
-        <w:t>=process")</w:t>
+        <w:t>.to("bean:processor?method=process")</w:t>
       </w:r>
     </w:p>
     <w:p>
@@ -5903,21 +5606,7 @@
         <w:rPr>
           <w:rFonts w:ascii="Aptos Narrow" w:hAnsi="Aptos Narrow"/>
         </w:rPr>
-        <w:t xml:space="preserve">public class </w:t>
-      </w:r>
-      <w:proofErr w:type="spellStart"/>
-      <w:r>
-        <w:rPr>
-          <w:rFonts w:ascii="Aptos Narrow" w:hAnsi="Aptos Narrow"/>
-        </w:rPr>
-        <w:t>MyProcessor</w:t>
-      </w:r>
-      <w:proofErr w:type="spellEnd"/>
-      <w:r>
-        <w:rPr>
-          <w:rFonts w:ascii="Aptos Narrow" w:hAnsi="Aptos Narrow"/>
-        </w:rPr>
-        <w:t xml:space="preserve"> implements Processor {</w:t>
+        <w:t>public class MyProcessor implements Processor {</w:t>
       </w:r>
     </w:p>
     <w:p>
@@ -5987,21 +5676,7 @@
         <w:rPr>
           <w:rFonts w:ascii="Aptos Narrow" w:hAnsi="Aptos Narrow"/>
         </w:rPr>
-        <w:t xml:space="preserve">.process(new </w:t>
-      </w:r>
-      <w:proofErr w:type="spellStart"/>
-      <w:r>
-        <w:rPr>
-          <w:rFonts w:ascii="Aptos Narrow" w:hAnsi="Aptos Narrow"/>
-        </w:rPr>
-        <w:t>MyProcessor</w:t>
-      </w:r>
-      <w:proofErr w:type="spellEnd"/>
-      <w:r>
-        <w:rPr>
-          <w:rFonts w:ascii="Aptos Narrow" w:hAnsi="Aptos Narrow"/>
-        </w:rPr>
-        <w:t>())</w:t>
+        <w:t>.process(new MyProcessor())</w:t>
       </w:r>
     </w:p>
     <w:p>
@@ -6049,21 +5724,7 @@
         <w:rPr>
           <w:rFonts w:ascii="Aptos Narrow" w:hAnsi="Aptos Narrow"/>
         </w:rPr>
-        <w:t xml:space="preserve">public class </w:t>
-      </w:r>
-      <w:proofErr w:type="spellStart"/>
-      <w:r>
-        <w:rPr>
-          <w:rFonts w:ascii="Aptos Narrow" w:hAnsi="Aptos Narrow"/>
-        </w:rPr>
-        <w:t>MyBean</w:t>
-      </w:r>
-      <w:proofErr w:type="spellEnd"/>
-      <w:r>
-        <w:rPr>
-          <w:rFonts w:ascii="Aptos Narrow" w:hAnsi="Aptos Narrow"/>
-        </w:rPr>
-        <w:t xml:space="preserve"> {</w:t>
+        <w:t>public class MyBean {</w:t>
       </w:r>
     </w:p>
     <w:p>
@@ -6120,21 +5781,7 @@
         <w:rPr>
           <w:rFonts w:ascii="Aptos Narrow" w:hAnsi="Aptos Narrow"/>
         </w:rPr>
-        <w:t>.to("</w:t>
-      </w:r>
-      <w:proofErr w:type="spellStart"/>
-      <w:r>
-        <w:rPr>
-          <w:rFonts w:ascii="Aptos Narrow" w:hAnsi="Aptos Narrow"/>
-        </w:rPr>
-        <w:t>bean:myBean</w:t>
-      </w:r>
-      <w:proofErr w:type="spellEnd"/>
-      <w:r>
-        <w:rPr>
-          <w:rFonts w:ascii="Aptos Narrow" w:hAnsi="Aptos Narrow"/>
-        </w:rPr>
-        <w:t>")</w:t>
+        <w:t>.to("bean:myBean")</w:t>
       </w:r>
     </w:p>
     <w:p>
@@ -6444,21 +6091,7 @@
         <w:rPr>
           <w:rFonts w:ascii="Aptos Narrow" w:hAnsi="Aptos Narrow"/>
         </w:rPr>
-        <w:t>.process("</w:t>
-      </w:r>
-      <w:proofErr w:type="spellStart"/>
-      <w:r>
-        <w:rPr>
-          <w:rFonts w:ascii="Aptos Narrow" w:hAnsi="Aptos Narrow"/>
-        </w:rPr>
-        <w:t>transactionValidator</w:t>
-      </w:r>
-      <w:proofErr w:type="spellEnd"/>
-      <w:r>
-        <w:rPr>
-          <w:rFonts w:ascii="Aptos Narrow" w:hAnsi="Aptos Narrow"/>
-        </w:rPr>
-        <w:t>")</w:t>
+        <w:t>.process("transactionValidator")</w:t>
       </w:r>
     </w:p>
     <w:p>
@@ -6486,21 +6119,7 @@
         <w:rPr>
           <w:rFonts w:ascii="Aptos Narrow" w:hAnsi="Aptos Narrow"/>
         </w:rPr>
-        <w:t>.to("</w:t>
-      </w:r>
-      <w:proofErr w:type="spellStart"/>
-      <w:r>
-        <w:rPr>
-          <w:rFonts w:ascii="Aptos Narrow" w:hAnsi="Aptos Narrow"/>
-        </w:rPr>
-        <w:t>bean:processor</w:t>
-      </w:r>
-      <w:proofErr w:type="spellEnd"/>
-      <w:r>
-        <w:rPr>
-          <w:rFonts w:ascii="Aptos Narrow" w:hAnsi="Aptos Narrow"/>
-        </w:rPr>
-        <w:t>")</w:t>
+        <w:t>.to("bean:processor")</w:t>
       </w:r>
     </w:p>
     <w:p>
@@ -6590,49 +6209,21 @@
         <w:rPr>
           <w:rFonts w:ascii="Aptos Narrow" w:hAnsi="Aptos Narrow"/>
         </w:rPr>
-        <w:t xml:space="preserve">    .process("</w:t>
-      </w:r>
-      <w:proofErr w:type="spellStart"/>
-      <w:r>
-        <w:rPr>
-          <w:rFonts w:ascii="Aptos Narrow" w:hAnsi="Aptos Narrow"/>
-        </w:rPr>
-        <w:t>transactionValidator</w:t>
-      </w:r>
-      <w:proofErr w:type="spellEnd"/>
-      <w:r>
-        <w:rPr>
-          <w:rFonts w:ascii="Aptos Narrow" w:hAnsi="Aptos Narrow"/>
-        </w:rPr>
-        <w:t>")</w:t>
-      </w:r>
-    </w:p>
-    <w:p>
-      <w:pPr>
-        <w:pStyle w:val="NoSpacing"/>
-        <w:rPr>
-          <w:rFonts w:ascii="Aptos Narrow" w:hAnsi="Aptos Narrow"/>
-        </w:rPr>
-      </w:pPr>
-      <w:r>
-        <w:rPr>
-          <w:rFonts w:ascii="Aptos Narrow" w:hAnsi="Aptos Narrow"/>
-        </w:rPr>
-        <w:t xml:space="preserve">    .bean("</w:t>
-      </w:r>
-      <w:proofErr w:type="spellStart"/>
-      <w:r>
-        <w:rPr>
-          <w:rFonts w:ascii="Aptos Narrow" w:hAnsi="Aptos Narrow"/>
-        </w:rPr>
-        <w:t>coreBankingService</w:t>
-      </w:r>
-      <w:proofErr w:type="spellEnd"/>
-      <w:r>
-        <w:rPr>
-          <w:rFonts w:ascii="Aptos Narrow" w:hAnsi="Aptos Narrow"/>
-        </w:rPr>
-        <w:t>", "process");</w:t>
+        <w:t xml:space="preserve">    .process("transactionValidator")</w:t>
+      </w:r>
+    </w:p>
+    <w:p>
+      <w:pPr>
+        <w:pStyle w:val="NoSpacing"/>
+        <w:rPr>
+          <w:rFonts w:ascii="Aptos Narrow" w:hAnsi="Aptos Narrow"/>
+        </w:rPr>
+      </w:pPr>
+      <w:r>
+        <w:rPr>
+          <w:rFonts w:ascii="Aptos Narrow" w:hAnsi="Aptos Narrow"/>
+        </w:rPr>
+        <w:t xml:space="preserve">    .bean("coreBankingService", "process");</w:t>
       </w:r>
     </w:p>
     <w:p>
@@ -6723,11 +6314,9 @@
       </w:r>
     </w:p>
     <w:p>
-      <w:proofErr w:type="spellStart"/>
       <w:r>
         <w:t>Fileprocessing-camelspring</w:t>
       </w:r>
-      <w:proofErr w:type="spellEnd"/>
     </w:p>
     <w:p>
       <w:r>
@@ -6740,13 +6329,8 @@
         <w:ind w:firstLine="720"/>
       </w:pPr>
       <w:r>
-        <w:t xml:space="preserve"> </w:t>
-      </w:r>
-      <w:proofErr w:type="spellStart"/>
-      <w:r>
-        <w:t>Src</w:t>
-      </w:r>
-      <w:proofErr w:type="spellEnd"/>
+        <w:t xml:space="preserve"> Src</w:t>
+      </w:r>
     </w:p>
     <w:p>
       <w:pPr>
@@ -6784,13 +6368,8 @@
         <w:lastRenderedPageBreak/>
         <w:t xml:space="preserve">package </w:t>
       </w:r>
-      <w:proofErr w:type="spellStart"/>
-      <w:r>
-        <w:t>com.example</w:t>
-      </w:r>
-      <w:proofErr w:type="spellEnd"/>
-      <w:r>
-        <w:t>;</w:t>
+      <w:r>
+        <w:t>com.example;</w:t>
       </w:r>
       <w:r>
         <w:br/>
@@ -6805,13 +6384,8 @@
         </w:rPr>
         <w:t xml:space="preserve">import </w:t>
       </w:r>
-      <w:proofErr w:type="spellStart"/>
-      <w:r>
-        <w:t>org.apache.camel.builder.RouteBuilder</w:t>
-      </w:r>
-      <w:proofErr w:type="spellEnd"/>
-      <w:r>
-        <w:t>;</w:t>
+      <w:r>
+        <w:t>org.apache.camel.builder.RouteBuilder;</w:t>
       </w:r>
       <w:r>
         <w:br/>
@@ -6823,13 +6397,8 @@
         </w:rPr>
         <w:t xml:space="preserve">import </w:t>
       </w:r>
-      <w:proofErr w:type="spellStart"/>
-      <w:r>
-        <w:t>org.springframework.stereotype.Component</w:t>
-      </w:r>
-      <w:proofErr w:type="spellEnd"/>
-      <w:r>
-        <w:t>;</w:t>
+      <w:r>
+        <w:t>org.springframework.stereotype.Component;</w:t>
       </w:r>
       <w:r>
         <w:br/>
@@ -6848,13 +6417,8 @@
         </w:rPr>
         <w:t xml:space="preserve">public class </w:t>
       </w:r>
-      <w:proofErr w:type="spellStart"/>
-      <w:r>
-        <w:t>FileMoveRoute</w:t>
-      </w:r>
-      <w:proofErr w:type="spellEnd"/>
-      <w:r>
-        <w:t xml:space="preserve"> </w:t>
+      <w:r>
+        <w:t xml:space="preserve">FileMoveRoute </w:t>
       </w:r>
       <w:r>
         <w:rPr>
@@ -6903,22 +6467,1218 @@
           <w:i/>
           <w:iCs/>
         </w:rPr>
-        <w:t>//moving a file from data/input folder to data/</w:t>
-      </w:r>
-      <w:proofErr w:type="spellStart"/>
+        <w:t>//moving a file from data/input folder to data/outputfolder</w:t>
+      </w:r>
       <w:r>
         <w:rPr>
           <w:i/>
           <w:iCs/>
         </w:rPr>
-        <w:t>outputfolder</w:t>
-      </w:r>
-      <w:proofErr w:type="spellEnd"/>
+        <w:br/>
+        <w:t xml:space="preserve">        </w:t>
+      </w:r>
+      <w:r>
+        <w:t>from(</w:t>
+      </w:r>
+      <w:r>
+        <w:rPr>
+          <w:b/>
+          <w:bCs/>
+        </w:rPr>
+        <w:t>"file:data/input?move=../output"</w:t>
+      </w:r>
+      <w:r>
+        <w:t>)</w:t>
+      </w:r>
+      <w:r>
+        <w:br/>
+        <w:t xml:space="preserve">                .log(</w:t>
+      </w:r>
+      <w:r>
+        <w:rPr>
+          <w:b/>
+          <w:bCs/>
+        </w:rPr>
+        <w:t>"Moved File : ${header.CamelFileName}"</w:t>
+      </w:r>
+      <w:r>
+        <w:t>);</w:t>
+      </w:r>
+      <w:r>
+        <w:br/>
+        <w:t xml:space="preserve">    }</w:t>
+      </w:r>
+      <w:r>
+        <w:br/>
+        <w:t>}</w:t>
+      </w:r>
+    </w:p>
+    <w:p>
+      <w:r>
+        <w:t>application.properties</w:t>
+      </w:r>
+    </w:p>
+    <w:p>
+      <w:r>
+        <w:t>camel.main.run-controller=</w:t>
+      </w:r>
+      <w:r>
+        <w:rPr>
+          <w:b/>
+          <w:bCs/>
+        </w:rPr>
+        <w:t>true</w:t>
+      </w:r>
+    </w:p>
+    <w:p>
+      <w:r>
+        <w:t>output:</w:t>
+      </w:r>
+    </w:p>
+    <w:p>
+      <w:r>
+        <w:t>2026-02-10T16:00:32.498+05:30  INFO 50440 --- [fileprocessing-camelspring] [           main] com.example.FileProcessor                : Starting FileProcessor using Java 17.0.10 with PID 50440 (G:\TechM\fileprocessing-camelspring\target\classes started by subu in G:\TechM\fileprocessing-camelspring)</w:t>
+      </w:r>
+    </w:p>
+    <w:p>
+      <w:r>
+        <w:t>2026-02-10T16:00:32.508+05:30  INFO 50440 --- [fileprocessing-camelspring] [           main] com.example.FileProcessor                : No active profile set, falling back to 1 default profile: "default"</w:t>
+      </w:r>
+    </w:p>
+    <w:p>
+      <w:r>
+        <w:t>2026-02-10T16:00:35.493+05:30  INFO 50440 --- [fileprocessing-camelspring] [           main] o.a.c.impl.engine.AbstractCamelContext   : Apache Camel 4.17.0 (camel-1) is starting</w:t>
+      </w:r>
+    </w:p>
+    <w:p>
+      <w:r>
+        <w:t>2026-02-10T16:00:35.501+05:30  INFO 50440 --- [fileprocessing-camelspring] [           main] c.s.b.CamelSpringBootApplicationListener : Starting CamelMainRunController to ensure the main thread keeps running</w:t>
+      </w:r>
+    </w:p>
+    <w:p>
+      <w:r>
+        <w:t>2026-02-10T16:00:35.503+05:30  INFO 50440 --- [fileprocessing-camelspring] [inRunController] org.apache.camel.main.MainSupport        : Apache Camel (Main) 4.17.0 is starting</w:t>
+      </w:r>
+    </w:p>
+    <w:p>
+      <w:r>
+        <w:t>2026-02-10T16:00:35.516+05:30  INFO 50440 --- [fileprocessing-camelspring] [           main] o.a.c.impl.engine.AbstractCamelContext   : Routes startup (total:1)</w:t>
+      </w:r>
+    </w:p>
+    <w:p>
+      <w:r>
+        <w:t>2026-02-10T16:00:35.516+05:30  INFO 50440 --- [fileprocessing-camelspring] [           main] o.a.c.impl.engine.AbstractCamelContext   :     Started route1 (file://data/input)</w:t>
+      </w:r>
+    </w:p>
+    <w:p>
+      <w:r>
+        <w:lastRenderedPageBreak/>
+        <w:t>2026-02-10T16:00:35.517+05:30  INFO 50440 --- [fileprocessing-camelspring] [           main] o.a.c.impl.engine.AbstractCamelContext   : Apache Camel 4.17.0 (camel-1) started in 21ms (build:0ms init:0ms start:21ms)</w:t>
+      </w:r>
+    </w:p>
+    <w:p>
+      <w:r>
+        <w:t>2026-02-10T16:00:35.537+05:30  INFO 50440 --- [fileprocessing-camelspring] [           main] com.example.FileProcessor                : Started FileProcessor in 3.674 seconds (process running for 4.325)</w:t>
+      </w:r>
+    </w:p>
+    <w:p>
+      <w:r>
+        <w:t>2026-02-10T16:00:36.532+05:30  INFO 50440 --- [fileprocessing-camelspring] [le://data/input] route1                                   : Moved File : hello.txt</w:t>
+      </w:r>
+    </w:p>
+    <w:p>
+      <w:r>
+        <w:t>2026-02-10T16:01:25.703+05:30  INFO 50440 --- [fileprocessing-camelspring] [le://data/input] route1                                   : Moved File : welcome.txt</w:t>
+      </w:r>
+    </w:p>
+    <w:p>
+      <w:r>
+        <w:t>2026-02-10T16:02:51.982+05:30  INFO 50440 --- [fileprocessing-camelspring] [le://data/input] route1                                   : Moved File : transaction_1.txt</w:t>
+      </w:r>
+    </w:p>
+    <w:p>
+      <w:r>
+        <w:t>2026-02-10T16:04:15.257+05:30  INFO 50440 --- [fileprocessing-camelspring] [le://data/input] route1                                   : Moved File : transaction_1.txt</w:t>
+      </w:r>
+    </w:p>
+    <w:p>
+      <w:pPr>
+        <w:jc w:val="center"/>
+        <w:rPr>
+          <w:b/>
+          <w:bCs/>
+        </w:rPr>
+      </w:pPr>
+      <w:r>
+        <w:rPr>
+          <w:b/>
+          <w:bCs/>
+          <w:highlight w:val="yellow"/>
+        </w:rPr>
+        <w:t>You can watch this console, when ever the file is dropped into data/input folder, camel moves that file into data/output folder</w:t>
+      </w:r>
+    </w:p>
+    <w:p>
+      <w:pPr>
+        <w:ind w:firstLine="720"/>
+        <w:jc w:val="both"/>
+      </w:pPr>
+      <w:r>
+        <w:tab/>
+      </w:r>
+    </w:p>
+    <w:p>
+      <w:pPr>
+        <w:jc w:val="center"/>
+        <w:rPr>
+          <w:b/>
+          <w:bCs/>
+        </w:rPr>
+      </w:pPr>
+      <w:r>
+        <w:rPr>
+          <w:b/>
+          <w:bCs/>
+          <w:highlight w:val="yellow"/>
+        </w:rPr>
+        <w:t>You can watch this console, when ever the file is dropped into data/input folder, camel moves that file will be moved into data/output folder</w:t>
+      </w:r>
+    </w:p>
+    <w:p>
+      <w:pPr>
+        <w:rPr>
+          <w:b/>
+          <w:bCs/>
+        </w:rPr>
+      </w:pPr>
+    </w:p>
+    <w:p>
+      <w:pPr>
+        <w:rPr>
+          <w:b/>
+          <w:bCs/>
+        </w:rPr>
+      </w:pPr>
+      <w:r>
+        <w:rPr>
+          <w:b/>
+          <w:bCs/>
+        </w:rPr>
+        <w:t>Use Case : Polling files into camel data/input folder by using node.js , camel takes that file and move into data/outfolder</w:t>
+      </w:r>
+    </w:p>
+    <w:p>
+      <w:pPr>
+        <w:rPr>
+          <w:b/>
+          <w:bCs/>
+        </w:rPr>
+      </w:pPr>
+    </w:p>
+    <w:p>
+      <w:pPr>
+        <w:pStyle w:val="NoSpacing"/>
+        <w:rPr>
+          <w:b/>
+          <w:bCs/>
+        </w:rPr>
+      </w:pPr>
+      <w:r>
+        <w:rPr>
+          <w:b/>
+          <w:bCs/>
+        </w:rPr>
+        <w:t>PollerApp/poller.js</w:t>
+      </w:r>
+    </w:p>
+    <w:p>
+      <w:pPr>
+        <w:pStyle w:val="NoSpacing"/>
+        <w:rPr>
+          <w:b/>
+          <w:bCs/>
+        </w:rPr>
+      </w:pPr>
+    </w:p>
+    <w:p>
+      <w:pPr>
+        <w:pStyle w:val="NoSpacing"/>
+      </w:pPr>
+      <w:r>
+        <w:rPr>
+          <w:color w:val="0000FF"/>
+        </w:rPr>
+        <w:t>const</w:t>
+      </w:r>
+      <w:r>
+        <w:t xml:space="preserve"> fs = require(</w:t>
+      </w:r>
+      <w:r>
+        <w:rPr>
+          <w:color w:val="A31515"/>
+        </w:rPr>
+        <w:t>"fs"</w:t>
+      </w:r>
+      <w:r>
+        <w:t>);</w:t>
+      </w:r>
+    </w:p>
+    <w:p>
+      <w:pPr>
+        <w:pStyle w:val="NoSpacing"/>
+      </w:pPr>
+      <w:r>
+        <w:rPr>
+          <w:color w:val="0000FF"/>
+        </w:rPr>
+        <w:t>const</w:t>
+      </w:r>
+      <w:r>
+        <w:t xml:space="preserve"> path = require(</w:t>
+      </w:r>
+      <w:r>
+        <w:rPr>
+          <w:color w:val="A31515"/>
+        </w:rPr>
+        <w:t>"path"</w:t>
+      </w:r>
+      <w:r>
+        <w:t>);</w:t>
+      </w:r>
+    </w:p>
+    <w:p>
+      <w:pPr>
+        <w:pStyle w:val="NoSpacing"/>
+      </w:pPr>
+    </w:p>
+    <w:p>
+      <w:pPr>
+        <w:pStyle w:val="NoSpacing"/>
+      </w:pPr>
+      <w:r>
+        <w:rPr>
+          <w:color w:val="008000"/>
+        </w:rPr>
+        <w:t>// Folder where Camel reads files</w:t>
+      </w:r>
+    </w:p>
+    <w:p>
+      <w:pPr>
+        <w:pStyle w:val="NoSpacing"/>
+      </w:pPr>
+      <w:r>
+        <w:rPr>
+          <w:color w:val="0000FF"/>
+        </w:rPr>
+        <w:t>const</w:t>
+      </w:r>
+      <w:r>
+        <w:t xml:space="preserve"> inputDir = path.join(__dirname, </w:t>
+      </w:r>
+      <w:r>
+        <w:rPr>
+          <w:color w:val="A31515"/>
+        </w:rPr>
+        <w:t>"../fileprocessing-camelspring/data/input"</w:t>
+      </w:r>
+      <w:r>
+        <w:t>);</w:t>
+      </w:r>
+    </w:p>
+    <w:p>
+      <w:pPr>
+        <w:pStyle w:val="NoSpacing"/>
+      </w:pPr>
+    </w:p>
+    <w:p>
+      <w:pPr>
+        <w:pStyle w:val="NoSpacing"/>
+      </w:pPr>
+      <w:r>
+        <w:rPr>
+          <w:color w:val="008000"/>
+        </w:rPr>
+        <w:t>// Ensure folder exists</w:t>
+      </w:r>
+    </w:p>
+    <w:p>
+      <w:pPr>
+        <w:pStyle w:val="NoSpacing"/>
+      </w:pPr>
+      <w:r>
+        <w:t xml:space="preserve">fs.mkdirSync(inputDir, { recursive: </w:t>
+      </w:r>
+      <w:r>
+        <w:rPr>
+          <w:color w:val="0000FF"/>
+        </w:rPr>
+        <w:t>true</w:t>
+      </w:r>
+      <w:r>
+        <w:t xml:space="preserve"> });</w:t>
+      </w:r>
+    </w:p>
+    <w:p>
+      <w:pPr>
+        <w:pStyle w:val="NoSpacing"/>
+      </w:pPr>
+    </w:p>
+    <w:p>
+      <w:pPr>
+        <w:pStyle w:val="NoSpacing"/>
+      </w:pPr>
+      <w:r>
+        <w:rPr>
+          <w:color w:val="0000FF"/>
+        </w:rPr>
+        <w:lastRenderedPageBreak/>
+        <w:t>function</w:t>
+      </w:r>
+      <w:r>
+        <w:t xml:space="preserve"> randomInt(min, max) {</w:t>
+      </w:r>
+    </w:p>
+    <w:p>
+      <w:pPr>
+        <w:pStyle w:val="NoSpacing"/>
+      </w:pPr>
+      <w:r>
+        <w:t xml:space="preserve">    </w:t>
+      </w:r>
+      <w:r>
+        <w:rPr>
+          <w:color w:val="0000FF"/>
+        </w:rPr>
+        <w:t>return</w:t>
+      </w:r>
+      <w:r>
+        <w:t xml:space="preserve"> Math.floor(Math.random() * (max - min)) + min;</w:t>
+      </w:r>
+    </w:p>
+    <w:p>
+      <w:pPr>
+        <w:pStyle w:val="NoSpacing"/>
+      </w:pPr>
+      <w:r>
+        <w:t>}</w:t>
+      </w:r>
+    </w:p>
+    <w:p>
+      <w:pPr>
+        <w:pStyle w:val="NoSpacing"/>
+      </w:pPr>
+    </w:p>
+    <w:p>
+      <w:pPr>
+        <w:pStyle w:val="NoSpacing"/>
+      </w:pPr>
+      <w:r>
+        <w:rPr>
+          <w:color w:val="0000FF"/>
+        </w:rPr>
+        <w:t>function</w:t>
+      </w:r>
+      <w:r>
+        <w:t xml:space="preserve"> randomTransaction() {</w:t>
+      </w:r>
+    </w:p>
+    <w:p>
+      <w:pPr>
+        <w:pStyle w:val="NoSpacing"/>
+      </w:pPr>
+      <w:r>
+        <w:t xml:space="preserve">    </w:t>
+      </w:r>
+      <w:r>
+        <w:rPr>
+          <w:color w:val="0000FF"/>
+        </w:rPr>
+        <w:t>const</w:t>
+      </w:r>
+      <w:r>
+        <w:t xml:space="preserve"> id = </w:t>
+      </w:r>
+      <w:r>
+        <w:rPr>
+          <w:color w:val="A31515"/>
+        </w:rPr>
+        <w:t>"TX"</w:t>
+      </w:r>
+      <w:r>
+        <w:t xml:space="preserve"> + randomInt(</w:t>
+      </w:r>
+      <w:r>
+        <w:rPr>
+          <w:color w:val="098658"/>
+        </w:rPr>
+        <w:t>1000</w:t>
+      </w:r>
+      <w:r>
+        <w:t xml:space="preserve">, </w:t>
+      </w:r>
+      <w:r>
+        <w:rPr>
+          <w:color w:val="098658"/>
+        </w:rPr>
+        <w:t>9999</w:t>
+      </w:r>
+      <w:r>
+        <w:t>);</w:t>
+      </w:r>
+    </w:p>
+    <w:p>
+      <w:pPr>
+        <w:pStyle w:val="NoSpacing"/>
+      </w:pPr>
+      <w:r>
+        <w:t xml:space="preserve">    </w:t>
+      </w:r>
+      <w:r>
+        <w:rPr>
+          <w:color w:val="0000FF"/>
+        </w:rPr>
+        <w:t>const</w:t>
+      </w:r>
+      <w:r>
+        <w:t xml:space="preserve"> acc = </w:t>
+      </w:r>
+      <w:r>
+        <w:rPr>
+          <w:color w:val="A31515"/>
+        </w:rPr>
+        <w:t>"ACC"</w:t>
+      </w:r>
+      <w:r>
+        <w:t xml:space="preserve"> + randomInt(</w:t>
+      </w:r>
+      <w:r>
+        <w:rPr>
+          <w:color w:val="098658"/>
+        </w:rPr>
+        <w:t>10000</w:t>
+      </w:r>
+      <w:r>
+        <w:t xml:space="preserve">, </w:t>
+      </w:r>
+      <w:r>
+        <w:rPr>
+          <w:color w:val="098658"/>
+        </w:rPr>
+        <w:t>99999</w:t>
+      </w:r>
+      <w:r>
+        <w:t>);</w:t>
+      </w:r>
+    </w:p>
+    <w:p>
+      <w:pPr>
+        <w:pStyle w:val="NoSpacing"/>
+      </w:pPr>
+      <w:r>
+        <w:t xml:space="preserve">    </w:t>
+      </w:r>
+      <w:r>
+        <w:rPr>
+          <w:color w:val="0000FF"/>
+        </w:rPr>
+        <w:t>const</w:t>
+      </w:r>
+      <w:r>
+        <w:t xml:space="preserve"> type = Math.random() &gt; </w:t>
+      </w:r>
+      <w:r>
+        <w:rPr>
+          <w:color w:val="098658"/>
+        </w:rPr>
+        <w:t>0.5</w:t>
+      </w:r>
+      <w:r>
+        <w:t xml:space="preserve"> ? </w:t>
+      </w:r>
+      <w:r>
+        <w:rPr>
+          <w:color w:val="A31515"/>
+        </w:rPr>
+        <w:t>"WITHDRAW"</w:t>
+      </w:r>
+      <w:r>
+        <w:t xml:space="preserve"> : </w:t>
+      </w:r>
+      <w:r>
+        <w:rPr>
+          <w:color w:val="A31515"/>
+        </w:rPr>
+        <w:t>"DEPOSIT"</w:t>
+      </w:r>
+      <w:r>
+        <w:t>;</w:t>
+      </w:r>
+    </w:p>
+    <w:p>
+      <w:pPr>
+        <w:pStyle w:val="NoSpacing"/>
+      </w:pPr>
+      <w:r>
+        <w:t xml:space="preserve">    </w:t>
+      </w:r>
+      <w:r>
+        <w:rPr>
+          <w:color w:val="0000FF"/>
+        </w:rPr>
+        <w:t>const</w:t>
+      </w:r>
+      <w:r>
+        <w:t xml:space="preserve"> amount = randomInt(</w:t>
+      </w:r>
+      <w:r>
+        <w:rPr>
+          <w:color w:val="098658"/>
+        </w:rPr>
+        <w:t>100</w:t>
+      </w:r>
+      <w:r>
+        <w:t xml:space="preserve">, </w:t>
+      </w:r>
+      <w:r>
+        <w:rPr>
+          <w:color w:val="098658"/>
+        </w:rPr>
+        <w:t>10000</w:t>
+      </w:r>
+      <w:r>
+        <w:t>);</w:t>
+      </w:r>
+    </w:p>
+    <w:p>
+      <w:pPr>
+        <w:pStyle w:val="NoSpacing"/>
+      </w:pPr>
+    </w:p>
+    <w:p>
+      <w:pPr>
+        <w:pStyle w:val="NoSpacing"/>
+      </w:pPr>
+      <w:r>
+        <w:t xml:space="preserve">    </w:t>
+      </w:r>
+      <w:r>
+        <w:rPr>
+          <w:color w:val="0000FF"/>
+        </w:rPr>
+        <w:t>return</w:t>
+      </w:r>
+      <w:r>
+        <w:t xml:space="preserve"> </w:t>
+      </w:r>
+      <w:r>
+        <w:rPr>
+          <w:color w:val="A31515"/>
+        </w:rPr>
+        <w:t>`</w:t>
+      </w:r>
+      <w:r>
+        <w:rPr>
+          <w:color w:val="0000FF"/>
+        </w:rPr>
+        <w:t>${</w:t>
+      </w:r>
+      <w:r>
+        <w:t>id</w:t>
+      </w:r>
+      <w:r>
+        <w:rPr>
+          <w:color w:val="0000FF"/>
+        </w:rPr>
+        <w:t>}</w:t>
+      </w:r>
+      <w:r>
+        <w:rPr>
+          <w:color w:val="A31515"/>
+        </w:rPr>
+        <w:t>,</w:t>
+      </w:r>
+      <w:r>
+        <w:rPr>
+          <w:color w:val="0000FF"/>
+        </w:rPr>
+        <w:t>${</w:t>
+      </w:r>
+      <w:r>
+        <w:t>acc</w:t>
+      </w:r>
+      <w:r>
+        <w:rPr>
+          <w:color w:val="0000FF"/>
+        </w:rPr>
+        <w:t>}</w:t>
+      </w:r>
+      <w:r>
+        <w:rPr>
+          <w:color w:val="A31515"/>
+        </w:rPr>
+        <w:t>,</w:t>
+      </w:r>
+      <w:r>
+        <w:rPr>
+          <w:color w:val="0000FF"/>
+        </w:rPr>
+        <w:t>${</w:t>
+      </w:r>
+      <w:r>
+        <w:t>type</w:t>
+      </w:r>
+      <w:r>
+        <w:rPr>
+          <w:color w:val="0000FF"/>
+        </w:rPr>
+        <w:t>}</w:t>
+      </w:r>
+      <w:r>
+        <w:rPr>
+          <w:color w:val="A31515"/>
+        </w:rPr>
+        <w:t>,</w:t>
+      </w:r>
+      <w:r>
+        <w:rPr>
+          <w:color w:val="0000FF"/>
+        </w:rPr>
+        <w:t>${</w:t>
+      </w:r>
+      <w:r>
+        <w:t>amount</w:t>
+      </w:r>
+      <w:r>
+        <w:rPr>
+          <w:color w:val="0000FF"/>
+        </w:rPr>
+        <w:t>}</w:t>
+      </w:r>
+      <w:r>
+        <w:rPr>
+          <w:color w:val="A31515"/>
+        </w:rPr>
+        <w:t>`</w:t>
+      </w:r>
+      <w:r>
+        <w:t>;</w:t>
+      </w:r>
+    </w:p>
+    <w:p>
+      <w:pPr>
+        <w:pStyle w:val="NoSpacing"/>
+      </w:pPr>
+      <w:r>
+        <w:t>}</w:t>
+      </w:r>
+    </w:p>
+    <w:p>
+      <w:pPr>
+        <w:pStyle w:val="NoSpacing"/>
+      </w:pPr>
+    </w:p>
+    <w:p>
+      <w:pPr>
+        <w:pStyle w:val="NoSpacing"/>
+      </w:pPr>
+      <w:r>
+        <w:rPr>
+          <w:color w:val="0000FF"/>
+        </w:rPr>
+        <w:t>function</w:t>
+      </w:r>
+      <w:r>
+        <w:t xml:space="preserve"> createFile() {</w:t>
+      </w:r>
+    </w:p>
+    <w:p>
+      <w:pPr>
+        <w:pStyle w:val="NoSpacing"/>
+      </w:pPr>
+      <w:r>
+        <w:t xml:space="preserve">    </w:t>
+      </w:r>
+      <w:r>
+        <w:rPr>
+          <w:color w:val="0000FF"/>
+        </w:rPr>
+        <w:t>const</w:t>
+      </w:r>
+      <w:r>
+        <w:t xml:space="preserve"> rows = randomInt(</w:t>
+      </w:r>
+      <w:r>
+        <w:rPr>
+          <w:color w:val="098658"/>
+        </w:rPr>
+        <w:t>3</w:t>
+      </w:r>
+      <w:r>
+        <w:t xml:space="preserve">, </w:t>
+      </w:r>
+      <w:r>
+        <w:rPr>
+          <w:color w:val="098658"/>
+        </w:rPr>
+        <w:t>8</w:t>
+      </w:r>
+      <w:r>
+        <w:t>);</w:t>
+      </w:r>
+    </w:p>
+    <w:p>
+      <w:pPr>
+        <w:pStyle w:val="NoSpacing"/>
+      </w:pPr>
+    </w:p>
+    <w:p>
+      <w:pPr>
+        <w:pStyle w:val="NoSpacing"/>
+      </w:pPr>
+      <w:r>
+        <w:t xml:space="preserve">    </w:t>
+      </w:r>
+      <w:r>
+        <w:rPr>
+          <w:color w:val="0000FF"/>
+        </w:rPr>
+        <w:t>let</w:t>
+      </w:r>
+      <w:r>
+        <w:t xml:space="preserve"> content = </w:t>
+      </w:r>
+      <w:r>
+        <w:rPr>
+          <w:color w:val="A31515"/>
+        </w:rPr>
+        <w:t>"txnId,account,type,amount\n"</w:t>
+      </w:r>
+      <w:r>
+        <w:t>;</w:t>
+      </w:r>
+    </w:p>
+    <w:p>
+      <w:pPr>
+        <w:pStyle w:val="NoSpacing"/>
+      </w:pPr>
+    </w:p>
+    <w:p>
+      <w:pPr>
+        <w:pStyle w:val="NoSpacing"/>
+      </w:pPr>
+      <w:r>
+        <w:t xml:space="preserve">    </w:t>
+      </w:r>
+      <w:r>
+        <w:rPr>
+          <w:color w:val="0000FF"/>
+        </w:rPr>
+        <w:t>for</w:t>
+      </w:r>
+      <w:r>
+        <w:t xml:space="preserve"> (</w:t>
+      </w:r>
+      <w:r>
+        <w:rPr>
+          <w:color w:val="0000FF"/>
+        </w:rPr>
+        <w:t>let</w:t>
+      </w:r>
+      <w:r>
+        <w:t xml:space="preserve"> i = </w:t>
+      </w:r>
+      <w:r>
+        <w:rPr>
+          <w:color w:val="098658"/>
+        </w:rPr>
+        <w:t>0</w:t>
+      </w:r>
+      <w:r>
+        <w:t>; i &lt; rows; i++) {</w:t>
+      </w:r>
+    </w:p>
+    <w:p>
+      <w:pPr>
+        <w:pStyle w:val="NoSpacing"/>
+      </w:pPr>
+      <w:r>
+        <w:t xml:space="preserve">        content += randomTransaction() + </w:t>
+      </w:r>
+      <w:r>
+        <w:rPr>
+          <w:color w:val="A31515"/>
+        </w:rPr>
+        <w:t>"\n"</w:t>
+      </w:r>
+      <w:r>
+        <w:t>;</w:t>
+      </w:r>
+    </w:p>
+    <w:p>
+      <w:pPr>
+        <w:pStyle w:val="NoSpacing"/>
+      </w:pPr>
+      <w:r>
+        <w:t>    }</w:t>
+      </w:r>
+    </w:p>
+    <w:p>
+      <w:pPr>
+        <w:pStyle w:val="NoSpacing"/>
+      </w:pPr>
+    </w:p>
+    <w:p>
+      <w:pPr>
+        <w:pStyle w:val="NoSpacing"/>
+      </w:pPr>
+      <w:r>
+        <w:t xml:space="preserve">    </w:t>
+      </w:r>
+      <w:r>
+        <w:rPr>
+          <w:color w:val="0000FF"/>
+        </w:rPr>
+        <w:t>const</w:t>
+      </w:r>
+      <w:r>
+        <w:t xml:space="preserve"> fileName = </w:t>
+      </w:r>
+      <w:r>
+        <w:rPr>
+          <w:color w:val="A31515"/>
+        </w:rPr>
+        <w:t>`txn_</w:t>
+      </w:r>
+      <w:r>
+        <w:rPr>
+          <w:color w:val="0000FF"/>
+        </w:rPr>
+        <w:t>${</w:t>
+      </w:r>
+      <w:r>
+        <w:t>Date.now()</w:t>
+      </w:r>
+      <w:r>
+        <w:rPr>
+          <w:color w:val="0000FF"/>
+        </w:rPr>
+        <w:t>}</w:t>
+      </w:r>
+      <w:r>
+        <w:rPr>
+          <w:color w:val="A31515"/>
+        </w:rPr>
+        <w:t>.csv`</w:t>
+      </w:r>
+      <w:r>
+        <w:t>;</w:t>
+      </w:r>
+    </w:p>
+    <w:p>
+      <w:pPr>
+        <w:pStyle w:val="NoSpacing"/>
+      </w:pPr>
+      <w:r>
+        <w:t xml:space="preserve">    </w:t>
+      </w:r>
+      <w:r>
+        <w:rPr>
+          <w:color w:val="0000FF"/>
+        </w:rPr>
+        <w:t>const</w:t>
+      </w:r>
+      <w:r>
+        <w:t xml:space="preserve"> filePath = path.join(inputDir, fileName);</w:t>
+      </w:r>
+    </w:p>
+    <w:p>
+      <w:pPr>
+        <w:pStyle w:val="NoSpacing"/>
+      </w:pPr>
+    </w:p>
+    <w:p>
+      <w:pPr>
+        <w:pStyle w:val="NoSpacing"/>
+      </w:pPr>
+      <w:r>
+        <w:t>    fs.writeFileSync(filePath, content);</w:t>
+      </w:r>
+    </w:p>
+    <w:p>
+      <w:pPr>
+        <w:pStyle w:val="NoSpacing"/>
+      </w:pPr>
+    </w:p>
+    <w:p>
+      <w:pPr>
+        <w:pStyle w:val="NoSpacing"/>
+      </w:pPr>
+      <w:r>
+        <w:t>    console.log(</w:t>
+      </w:r>
+      <w:r>
+        <w:rPr>
+          <w:color w:val="A31515"/>
+        </w:rPr>
+        <w:t>"Generated:"</w:t>
+      </w:r>
+      <w:r>
+        <w:t>, fileName);</w:t>
+      </w:r>
+    </w:p>
+    <w:p>
+      <w:pPr>
+        <w:pStyle w:val="NoSpacing"/>
+      </w:pPr>
+      <w:r>
+        <w:t>}</w:t>
+      </w:r>
+    </w:p>
+    <w:p>
+      <w:pPr>
+        <w:pStyle w:val="NoSpacing"/>
+      </w:pPr>
+    </w:p>
+    <w:p>
+      <w:pPr>
+        <w:pStyle w:val="NoSpacing"/>
+      </w:pPr>
+      <w:r>
+        <w:rPr>
+          <w:color w:val="0000FF"/>
+        </w:rPr>
+        <w:t>function</w:t>
+      </w:r>
+      <w:r>
+        <w:t xml:space="preserve"> scheduleNext() {</w:t>
+      </w:r>
+    </w:p>
+    <w:p>
+      <w:pPr>
+        <w:pStyle w:val="NoSpacing"/>
+      </w:pPr>
+      <w:r>
+        <w:t>    createFile();</w:t>
+      </w:r>
+    </w:p>
+    <w:p>
+      <w:pPr>
+        <w:pStyle w:val="NoSpacing"/>
+      </w:pPr>
+    </w:p>
+    <w:p>
+      <w:pPr>
+        <w:pStyle w:val="NoSpacing"/>
+      </w:pPr>
+      <w:r>
+        <w:t xml:space="preserve">    </w:t>
+      </w:r>
+      <w:r>
+        <w:rPr>
+          <w:color w:val="0000FF"/>
+        </w:rPr>
+        <w:t>const</w:t>
+      </w:r>
+      <w:r>
+        <w:t xml:space="preserve"> nextDelay = randomInt(</w:t>
+      </w:r>
+      <w:r>
+        <w:rPr>
+          <w:color w:val="098658"/>
+        </w:rPr>
+        <w:t>2000</w:t>
+      </w:r>
+      <w:r>
+        <w:t xml:space="preserve">, </w:t>
+      </w:r>
+      <w:r>
+        <w:rPr>
+          <w:color w:val="098658"/>
+        </w:rPr>
+        <w:t>6000</w:t>
+      </w:r>
+      <w:r>
+        <w:t>);</w:t>
+      </w:r>
+    </w:p>
+    <w:p>
+      <w:pPr>
+        <w:pStyle w:val="NoSpacing"/>
+      </w:pPr>
+      <w:r>
+        <w:t>    setTimeout(scheduleNext, nextDelay);</w:t>
+      </w:r>
+    </w:p>
+    <w:p>
+      <w:pPr>
+        <w:pStyle w:val="NoSpacing"/>
+      </w:pPr>
+      <w:r>
+        <w:t>}</w:t>
+      </w:r>
+    </w:p>
+    <w:p>
+      <w:pPr>
+        <w:pStyle w:val="NoSpacing"/>
+      </w:pPr>
+    </w:p>
+    <w:p>
+      <w:pPr>
+        <w:pStyle w:val="NoSpacing"/>
+      </w:pPr>
+      <w:r>
+        <w:t>console.log(</w:t>
+      </w:r>
+      <w:r>
+        <w:rPr>
+          <w:color w:val="A31515"/>
+        </w:rPr>
+        <w:t>"Starting file generator..."</w:t>
+      </w:r>
+      <w:r>
+        <w:t>);</w:t>
+      </w:r>
+    </w:p>
+    <w:p>
+      <w:pPr>
+        <w:pStyle w:val="NoSpacing"/>
+      </w:pPr>
+      <w:r>
+        <w:t>scheduleNext();</w:t>
+      </w:r>
+    </w:p>
+    <w:p>
+      <w:pPr>
+        <w:shd w:val="clear" w:color="auto" w:fill="FFFFFF"/>
+        <w:spacing w:after="0" w:line="540" w:lineRule="atLeast"/>
+        <w:rPr>
+          <w:rFonts w:ascii="Consolas" w:eastAsia="Times New Roman" w:hAnsi="Consolas" w:cs="Times New Roman"/>
+          <w:color w:val="000000"/>
+          <w:kern w:val="0"/>
+          <w:sz w:val="41"/>
+          <w:szCs w:val="41"/>
+          <w14:ligatures w14:val="none"/>
+        </w:rPr>
+      </w:pPr>
+    </w:p>
+    <w:p>
+      <w:pPr>
+        <w:pStyle w:val="NoSpacing"/>
+      </w:pPr>
+      <w:r>
+        <w:rPr>
+          <w:b/>
+          <w:bCs/>
+        </w:rPr>
+        <w:t xml:space="preserve">package </w:t>
+      </w:r>
+      <w:r>
+        <w:t>com.example;</w:t>
+      </w:r>
+      <w:r>
+        <w:br/>
+      </w:r>
+      <w:r>
+        <w:br/>
+      </w:r>
+      <w:r>
+        <w:rPr>
+          <w:b/>
+          <w:bCs/>
+        </w:rPr>
+        <w:t xml:space="preserve">import </w:t>
+      </w:r>
+      <w:r>
+        <w:t>org.apache.camel.builder.RouteBuilder;</w:t>
+      </w:r>
+      <w:r>
+        <w:br/>
+      </w:r>
+      <w:r>
+        <w:rPr>
+          <w:b/>
+          <w:bCs/>
+        </w:rPr>
+        <w:lastRenderedPageBreak/>
+        <w:t xml:space="preserve">import </w:t>
+      </w:r>
+      <w:r>
+        <w:t>org.springframework.stereotype.Component;</w:t>
+      </w:r>
+      <w:r>
+        <w:br/>
+      </w:r>
+      <w:r>
+        <w:br/>
+        <w:t>@Component</w:t>
+      </w:r>
+      <w:r>
+        <w:br/>
+      </w:r>
+      <w:r>
+        <w:rPr>
+          <w:b/>
+          <w:bCs/>
+        </w:rPr>
+        <w:t xml:space="preserve">public class </w:t>
+      </w:r>
+      <w:r>
+        <w:t xml:space="preserve">FileMoveRoute </w:t>
+      </w:r>
+      <w:r>
+        <w:rPr>
+          <w:b/>
+          <w:bCs/>
+        </w:rPr>
+        <w:t xml:space="preserve">extends </w:t>
+      </w:r>
+      <w:r>
+        <w:t>RouteBuilder {</w:t>
+      </w:r>
+      <w:r>
+        <w:br/>
+        <w:t xml:space="preserve">    @Override</w:t>
+      </w:r>
+      <w:r>
+        <w:br/>
+        <w:t xml:space="preserve">    </w:t>
+      </w:r>
+      <w:r>
+        <w:rPr>
+          <w:b/>
+          <w:bCs/>
+        </w:rPr>
+        <w:t xml:space="preserve">public void </w:t>
+      </w:r>
+      <w:r>
+        <w:t xml:space="preserve">configure() </w:t>
+      </w:r>
+      <w:r>
+        <w:rPr>
+          <w:b/>
+          <w:bCs/>
+        </w:rPr>
+        <w:t xml:space="preserve">throws </w:t>
+      </w:r>
+      <w:r>
+        <w:t>Exception {</w:t>
+      </w:r>
+      <w:r>
+        <w:br/>
+        <w:t xml:space="preserve">        </w:t>
+      </w:r>
       <w:r>
         <w:rPr>
           <w:i/>
           <w:iCs/>
         </w:rPr>
+        <w:t>//moving a file from data/input folder to data/outputfolder</w:t>
+      </w:r>
+      <w:r>
+        <w:rPr>
+          <w:i/>
+          <w:iCs/>
+        </w:rPr>
         <w:br/>
         <w:t xml:space="preserve">        </w:t>
       </w:r>
@@ -6944,23 +7704,7 @@
           <w:b/>
           <w:bCs/>
         </w:rPr>
-        <w:t>"Moved File : ${</w:t>
-      </w:r>
-      <w:proofErr w:type="spellStart"/>
-      <w:r>
-        <w:rPr>
-          <w:b/>
-          <w:bCs/>
-        </w:rPr>
-        <w:t>header.CamelFileName</w:t>
-      </w:r>
-      <w:proofErr w:type="spellEnd"/>
-      <w:r>
-        <w:rPr>
-          <w:b/>
-          <w:bCs/>
-        </w:rPr>
-        <w:t>}"</w:t>
+        <w:t>"Moved File : ${header.CamelFileName}"</w:t>
       </w:r>
       <w:r>
         <w:t>);</w:t>
@@ -6975,331 +7719,126 @@
       </w:r>
     </w:p>
     <w:p>
-      <w:r>
-        <w:t>application.properties</w:t>
-      </w:r>
-    </w:p>
-    <w:p>
-      <w:proofErr w:type="spellStart"/>
-      <w:r>
-        <w:t>camel.main.run</w:t>
-      </w:r>
-      <w:proofErr w:type="spellEnd"/>
-      <w:r>
-        <w:t>-controller=</w:t>
-      </w:r>
-      <w:r>
-        <w:rPr>
-          <w:b/>
-          <w:bCs/>
-        </w:rPr>
-        <w:t>true</w:t>
-      </w:r>
-    </w:p>
-    <w:p>
-      <w:r>
-        <w:t>output:</w:t>
-      </w:r>
-    </w:p>
-    <w:p>
-      <w:r>
-        <w:t>2026-02-10T16:00:32.498+05:30  INFO 50440 --- [</w:t>
-      </w:r>
-      <w:proofErr w:type="spellStart"/>
-      <w:r>
-        <w:t>fileprocessing-camelspring</w:t>
-      </w:r>
-      <w:proofErr w:type="spellEnd"/>
-      <w:r>
-        <w:t xml:space="preserve">] [           main] </w:t>
-      </w:r>
-      <w:proofErr w:type="spellStart"/>
-      <w:r>
-        <w:t>com.example.FileProcessor</w:t>
-      </w:r>
-      <w:proofErr w:type="spellEnd"/>
-      <w:r>
-        <w:t xml:space="preserve">                : Starting </w:t>
-      </w:r>
-      <w:proofErr w:type="spellStart"/>
-      <w:r>
-        <w:t>FileProcessor</w:t>
-      </w:r>
-      <w:proofErr w:type="spellEnd"/>
-      <w:r>
-        <w:t xml:space="preserve"> using Java 17.0.10 with PID 50440 (G:\TechM\fileprocessing-camelspring\target\classes started by subu in G:\TechM\fileprocessing-camelspring)</w:t>
-      </w:r>
-    </w:p>
-    <w:p>
-      <w:r>
-        <w:t>2026-02-10T16:00:32.508+05:30  INFO 50440 --- [</w:t>
-      </w:r>
-      <w:proofErr w:type="spellStart"/>
-      <w:r>
-        <w:t>fileprocessing-camelspring</w:t>
-      </w:r>
-      <w:proofErr w:type="spellEnd"/>
-      <w:r>
-        <w:t xml:space="preserve">] [           main] </w:t>
-      </w:r>
-      <w:proofErr w:type="spellStart"/>
-      <w:r>
-        <w:t>com.example.FileProcessor</w:t>
-      </w:r>
-      <w:proofErr w:type="spellEnd"/>
-      <w:r>
-        <w:t xml:space="preserve">                : No active profile set, falling back to 1 default profile: "default"</w:t>
-      </w:r>
-    </w:p>
-    <w:p>
-      <w:r>
-        <w:t>2026-02-10T16:00:35.493+05:30  INFO 50440 --- [</w:t>
-      </w:r>
-      <w:proofErr w:type="spellStart"/>
-      <w:r>
-        <w:t>fileprocessing-camelspring</w:t>
-      </w:r>
-      <w:proofErr w:type="spellEnd"/>
-      <w:r>
-        <w:t xml:space="preserve">] [           main] </w:t>
-      </w:r>
-      <w:proofErr w:type="spellStart"/>
-      <w:r>
-        <w:t>o.a.c.impl.engine.AbstractCamelContext</w:t>
-      </w:r>
-      <w:proofErr w:type="spellEnd"/>
-      <w:r>
-        <w:t xml:space="preserve">   : Apache Camel 4.17.0 (camel-1) is starting</w:t>
-      </w:r>
-    </w:p>
-    <w:p>
-      <w:r>
-        <w:t>2026-02-10T16:00:35.501+05:30  INFO 50440 --- [</w:t>
-      </w:r>
-      <w:proofErr w:type="spellStart"/>
-      <w:r>
-        <w:t>fileprocessing-camelspring</w:t>
-      </w:r>
-      <w:proofErr w:type="spellEnd"/>
-      <w:r>
-        <w:t xml:space="preserve">] [           main] </w:t>
-      </w:r>
-      <w:proofErr w:type="spellStart"/>
-      <w:r>
-        <w:t>c.s.b.CamelSpringBootApplicationListener</w:t>
-      </w:r>
-      <w:proofErr w:type="spellEnd"/>
-      <w:r>
-        <w:t xml:space="preserve"> : Starting </w:t>
-      </w:r>
-      <w:proofErr w:type="spellStart"/>
-      <w:r>
-        <w:t>CamelMainRunController</w:t>
-      </w:r>
-      <w:proofErr w:type="spellEnd"/>
-      <w:r>
-        <w:t xml:space="preserve"> to ensure the main thread keeps running</w:t>
-      </w:r>
-    </w:p>
-    <w:p>
-      <w:r>
-        <w:t>2026-02-10T16:00:35.503+05:30  INFO 50440 --- [</w:t>
-      </w:r>
-      <w:proofErr w:type="spellStart"/>
-      <w:r>
-        <w:t>fileprocessing-camelspring</w:t>
-      </w:r>
-      <w:proofErr w:type="spellEnd"/>
-      <w:r>
-        <w:t>] [</w:t>
-      </w:r>
-      <w:proofErr w:type="spellStart"/>
-      <w:r>
-        <w:t>inRunController</w:t>
-      </w:r>
-      <w:proofErr w:type="spellEnd"/>
-      <w:r>
-        <w:t xml:space="preserve">] </w:t>
-      </w:r>
-      <w:proofErr w:type="spellStart"/>
-      <w:r>
-        <w:t>org.apache.camel.main.MainSupport</w:t>
-      </w:r>
-      <w:proofErr w:type="spellEnd"/>
-      <w:r>
-        <w:t xml:space="preserve">        : Apache Camel (Main) 4.17.0 is starting</w:t>
-      </w:r>
-    </w:p>
-    <w:p>
-      <w:r>
-        <w:t>2026-02-10T16:00:35.516+05:30  INFO 50440 --- [</w:t>
-      </w:r>
-      <w:proofErr w:type="spellStart"/>
-      <w:r>
-        <w:t>fileprocessing-camelspring</w:t>
-      </w:r>
-      <w:proofErr w:type="spellEnd"/>
-      <w:r>
-        <w:t xml:space="preserve">] [           main] </w:t>
-      </w:r>
-      <w:proofErr w:type="spellStart"/>
-      <w:r>
-        <w:t>o.a.c.impl.engine.AbstractCamelContext</w:t>
-      </w:r>
-      <w:proofErr w:type="spellEnd"/>
-      <w:r>
-        <w:t xml:space="preserve">   : Routes startup (total:1)</w:t>
-      </w:r>
-    </w:p>
-    <w:p>
-      <w:r>
-        <w:t>2026-02-10T16:00:35.516+05:30  INFO 50440 --- [</w:t>
-      </w:r>
-      <w:proofErr w:type="spellStart"/>
-      <w:r>
-        <w:t>fileprocessing-camelspring</w:t>
-      </w:r>
-      <w:proofErr w:type="spellEnd"/>
-      <w:r>
-        <w:t xml:space="preserve">] [           main] </w:t>
-      </w:r>
-      <w:proofErr w:type="spellStart"/>
-      <w:r>
-        <w:t>o.a.c.impl.engine.AbstractCamelContext</w:t>
-      </w:r>
-      <w:proofErr w:type="spellEnd"/>
-      <w:r>
-        <w:t xml:space="preserve">   :     Started route1 (file://data/input)</w:t>
-      </w:r>
-    </w:p>
-    <w:p>
-      <w:r>
-        <w:lastRenderedPageBreak/>
-        <w:t>2026-02-10T16:00:35.517+05:30  INFO 50440 --- [</w:t>
-      </w:r>
-      <w:proofErr w:type="spellStart"/>
-      <w:r>
-        <w:t>fileprocessing-camelspring</w:t>
-      </w:r>
-      <w:proofErr w:type="spellEnd"/>
-      <w:r>
-        <w:t xml:space="preserve">] [           main] </w:t>
-      </w:r>
-      <w:proofErr w:type="spellStart"/>
-      <w:r>
-        <w:t>o.a.c.impl.engine.AbstractCamelContext</w:t>
-      </w:r>
-      <w:proofErr w:type="spellEnd"/>
-      <w:r>
-        <w:t xml:space="preserve">   : Apache Camel 4.17.0 (camel-1) started in 21ms (build:0ms init:0ms start:21ms)</w:t>
-      </w:r>
-    </w:p>
-    <w:p>
-      <w:r>
-        <w:t>2026-02-10T16:00:35.537+05:30  INFO 50440 --- [</w:t>
-      </w:r>
-      <w:proofErr w:type="spellStart"/>
-      <w:r>
-        <w:t>fileprocessing-camelspring</w:t>
-      </w:r>
-      <w:proofErr w:type="spellEnd"/>
-      <w:r>
-        <w:t xml:space="preserve">] [           main] </w:t>
-      </w:r>
-      <w:proofErr w:type="spellStart"/>
-      <w:r>
-        <w:t>com.example.FileProcessor</w:t>
-      </w:r>
-      <w:proofErr w:type="spellEnd"/>
-      <w:r>
-        <w:t xml:space="preserve">                : Started </w:t>
-      </w:r>
-      <w:proofErr w:type="spellStart"/>
-      <w:r>
-        <w:t>FileProcessor</w:t>
-      </w:r>
-      <w:proofErr w:type="spellEnd"/>
-      <w:r>
-        <w:t xml:space="preserve"> in 3.674 seconds (process running for 4.325)</w:t>
-      </w:r>
-    </w:p>
-    <w:p>
-      <w:r>
-        <w:t>2026-02-10T16:00:36.532+05:30  INFO 50440 --- [</w:t>
-      </w:r>
-      <w:proofErr w:type="spellStart"/>
-      <w:r>
-        <w:t>fileprocessing-camelspring</w:t>
-      </w:r>
-      <w:proofErr w:type="spellEnd"/>
-      <w:r>
-        <w:t>] [le://data/input] route1                                   : Moved File : hello.txt</w:t>
-      </w:r>
-    </w:p>
-    <w:p>
-      <w:r>
-        <w:t>2026-02-10T16:01:25.703+05:30  INFO 50440 --- [</w:t>
-      </w:r>
-      <w:proofErr w:type="spellStart"/>
-      <w:r>
-        <w:t>fileprocessing-camelspring</w:t>
-      </w:r>
-      <w:proofErr w:type="spellEnd"/>
-      <w:r>
-        <w:t>] [le://data/input] route1                                   : Moved File : welcome.txt</w:t>
-      </w:r>
-    </w:p>
-    <w:p>
-      <w:r>
-        <w:t>2026-02-10T16:02:51.982+05:30  INFO 50440 --- [</w:t>
-      </w:r>
-      <w:proofErr w:type="spellStart"/>
-      <w:r>
-        <w:t>fileprocessing-camelspring</w:t>
-      </w:r>
-      <w:proofErr w:type="spellEnd"/>
-      <w:r>
-        <w:t>] [le://data/input] route1                                   : Moved File : transaction_1.txt</w:t>
-      </w:r>
-    </w:p>
-    <w:p>
-      <w:r>
-        <w:t>2026-02-10T16:04:15.257+05:30  INFO 50440 --- [</w:t>
-      </w:r>
-      <w:proofErr w:type="spellStart"/>
-      <w:r>
-        <w:t>fileprocessing-camelspring</w:t>
-      </w:r>
-      <w:proofErr w:type="spellEnd"/>
-      <w:r>
-        <w:t>] [le://data/input] route1                                   : Moved File : transaction_1.txt</w:t>
-      </w:r>
-    </w:p>
-    <w:p/>
-    <w:p>
-      <w:pPr>
-        <w:jc w:val="center"/>
-        <w:rPr>
-          <w:b/>
-          <w:bCs/>
-        </w:rPr>
-      </w:pPr>
-      <w:r>
-        <w:rPr>
-          <w:b/>
-          <w:bCs/>
-          <w:highlight w:val="yellow"/>
-        </w:rPr>
-        <w:t>You can watch this console, when ever the file is dropped into data/input folder, camel moves that file will be moved into data/output folder</w:t>
-      </w:r>
-    </w:p>
-    <w:p>
-      <w:pPr>
-        <w:ind w:firstLine="720"/>
-        <w:jc w:val="both"/>
-      </w:pPr>
-      <w:r>
-        <w:tab/>
+      <w:pPr>
+        <w:rPr>
+          <w:b/>
+          <w:bCs/>
+        </w:rPr>
+      </w:pPr>
+    </w:p>
+    <w:p>
+      <w:pPr>
+        <w:rPr>
+          <w:b/>
+          <w:bCs/>
+        </w:rPr>
+      </w:pPr>
+      <w:r>
+        <w:rPr>
+          <w:b/>
+          <w:bCs/>
+        </w:rPr>
+        <w:t xml:space="preserve">Run both applications: you can notice files are moved in real time </w:t>
+      </w:r>
+    </w:p>
+    <w:p>
+      <w:pPr>
+        <w:rPr>
+          <w:b/>
+          <w:bCs/>
+        </w:rPr>
+      </w:pPr>
+      <w:r>
+        <w:rPr>
+          <w:b/>
+          <w:bCs/>
+        </w:rPr>
+        <w:t>G:\TechM\PollerApp&gt;node poller.js</w:t>
+      </w:r>
+    </w:p>
+    <w:p>
+      <w:pPr>
+        <w:pStyle w:val="NoSpacing"/>
+      </w:pPr>
+      <w:r>
+        <w:t>Starting file generator...</w:t>
+      </w:r>
+    </w:p>
+    <w:p>
+      <w:pPr>
+        <w:pStyle w:val="NoSpacing"/>
+      </w:pPr>
+      <w:r>
+        <w:t>Generated: txn_1770802110811.csv</w:t>
+      </w:r>
+    </w:p>
+    <w:p>
+      <w:pPr>
+        <w:pStyle w:val="NoSpacing"/>
+      </w:pPr>
+      <w:r>
+        <w:t>Generated: txn_1770802116090.csv</w:t>
+      </w:r>
+    </w:p>
+    <w:p>
+      <w:pPr>
+        <w:pStyle w:val="NoSpacing"/>
+      </w:pPr>
+      <w:r>
+        <w:t>Generated: txn_1770802119478.csv</w:t>
+      </w:r>
+    </w:p>
+    <w:p>
+      <w:pPr>
+        <w:rPr>
+          <w:b/>
+          <w:bCs/>
+        </w:rPr>
+      </w:pPr>
+    </w:p>
+    <w:p>
+      <w:pPr>
+        <w:rPr>
+          <w:b/>
+          <w:bCs/>
+        </w:rPr>
+      </w:pPr>
+      <w:r>
+        <w:rPr>
+          <w:b/>
+          <w:bCs/>
+        </w:rPr>
+        <w:t>Camel log</w:t>
+      </w:r>
+    </w:p>
+    <w:p>
+      <w:pPr>
+        <w:rPr>
+          <w:b/>
+          <w:bCs/>
+        </w:rPr>
+      </w:pPr>
+      <w:r>
+        <w:rPr>
+          <w:b/>
+          <w:bCs/>
+        </w:rPr>
+        <w:t>2026-02-11T15:01:49.784+05:30  INFO 18900 --- [fileprocessing-camelspring] [ionShutdownHook] o.a.c.impl.engine.AbstractCamelContext   :     Stopped route1 (file://data/input)</w:t>
+      </w:r>
+    </w:p>
+    <w:p>
+      <w:pPr>
+        <w:rPr>
+          <w:b/>
+          <w:bCs/>
+        </w:rPr>
+      </w:pPr>
+      <w:r>
+        <w:rPr>
+          <w:b/>
+          <w:bCs/>
+        </w:rPr>
+        <w:t>2026-02-11T15:01:49.789+05:30  INFO 18900 --- [fileprocessing-camelspring] [ionShutdownHook] o.a.c.impl.engine.AbstractCamelContext   : Apache Camel 4.17.0 (camel-1) shutdown in 12ms</w:t>
       </w:r>
     </w:p>
     <w:p>
@@ -8619,6 +9158,7 @@
   <w:style w:type="character" w:default="1" w:styleId="DefaultParagraphFont">
     <w:name w:val="Default Paragraph Font"/>
     <w:uiPriority w:val="1"/>
+    <w:semiHidden/>
     <w:unhideWhenUsed/>
   </w:style>
   <w:style w:type="table" w:default="1" w:styleId="TableNormal">

</xml_diff>

<commit_message>
file processing using choice
</commit_message>
<xml_diff>
--- a/Apache Camel-FileProcessing.docx
+++ b/Apache Camel-FileProcessing.docx
@@ -7848,6 +7848,2065 @@
     </w:p>
     <w:p>
       <w:pPr>
+        <w:jc w:val="center"/>
+        <w:rPr>
+          <w:b/>
+          <w:bCs/>
+        </w:rPr>
+      </w:pPr>
+      <w:r>
+        <w:rPr>
+          <w:b/>
+          <w:bCs/>
+        </w:rPr>
+        <w:t>Simple</w:t>
+      </w:r>
+    </w:p>
+    <w:p>
+      <w:pPr>
+        <w:jc w:val="both"/>
+      </w:pPr>
+      <w:r>
+        <w:t xml:space="preserve">The </w:t>
+      </w:r>
+      <w:r>
+        <w:rPr>
+          <w:b/>
+          <w:bCs/>
+        </w:rPr>
+        <w:t>Simple Expression Language</w:t>
+      </w:r>
+      <w:r>
+        <w:t xml:space="preserve"> was a really simple language when it was created, but has since grown more powerful.</w:t>
+      </w:r>
+      <w:r>
+        <w:rPr>
+          <w:b/>
+          <w:bCs/>
+        </w:rPr>
+        <w:t xml:space="preserve"> It is primarily intended for being a very small and simple language for evaluating Expression or Predicate without requiring any new dependencies or knowledge of other scripting languages such as Groovy.</w:t>
+      </w:r>
+    </w:p>
+    <w:p>
+      <w:pPr>
+        <w:jc w:val="both"/>
+      </w:pPr>
+      <w:hyperlink r:id="rId5" w:history="1">
+        <w:r>
+          <w:rPr>
+            <w:rStyle w:val="Hyperlink"/>
+          </w:rPr>
+          <w:t>Apache Camel's Simple Expression Language</w:t>
+        </w:r>
+      </w:hyperlink>
+      <w:r>
+        <w:t> is a lightweight, dependency-free language used to evaluate expressions or predicates, primarily for dynamic message manipulation (headers, body) in integration routes.</w:t>
+      </w:r>
+    </w:p>
+    <w:p>
+      <w:pPr>
+        <w:jc w:val="both"/>
+      </w:pPr>
+      <w:r>
+        <w:rPr>
+          <w:b/>
+          <w:bCs/>
+        </w:rPr>
+        <w:lastRenderedPageBreak/>
+        <w:t>Key Aspects of Simple Expression Language (Camel)</w:t>
+      </w:r>
+    </w:p>
+    <w:p>
+      <w:pPr>
+        <w:numPr>
+          <w:ilvl w:val="0"/>
+          <w:numId w:val="8"/>
+        </w:numPr>
+        <w:jc w:val="both"/>
+      </w:pPr>
+      <w:r>
+        <w:rPr>
+          <w:b/>
+          <w:bCs/>
+        </w:rPr>
+        <w:t>Purpose:</w:t>
+      </w:r>
+      <w:r>
+        <w:t> Designed for simple evaluation without needing heavy scripting languages like Groovy.</w:t>
+      </w:r>
+    </w:p>
+    <w:p>
+      <w:pPr>
+        <w:numPr>
+          <w:ilvl w:val="0"/>
+          <w:numId w:val="8"/>
+        </w:numPr>
+        <w:jc w:val="both"/>
+      </w:pPr>
+      <w:r>
+        <w:rPr>
+          <w:b/>
+          <w:bCs/>
+        </w:rPr>
+        <w:t>Syntax:</w:t>
+      </w:r>
+      <w:r>
+        <w:t> Uses the ${ } placeholder for built-in variables or headers (e.g., ${body}, ${header.id}).</w:t>
+      </w:r>
+    </w:p>
+    <w:p>
+      <w:pPr>
+        <w:numPr>
+          <w:ilvl w:val="0"/>
+          <w:numId w:val="8"/>
+        </w:numPr>
+        <w:jc w:val="both"/>
+      </w:pPr>
+      <w:r>
+        <w:rPr>
+          <w:b/>
+          <w:bCs/>
+        </w:rPr>
+        <w:t>Usage:</w:t>
+      </w:r>
+      <w:r>
+        <w:t> Commonly applied in Content Modifiers, Routers, and Filters.</w:t>
+      </w:r>
+    </w:p>
+    <w:p>
+      <w:pPr>
+        <w:numPr>
+          <w:ilvl w:val="0"/>
+          <w:numId w:val="8"/>
+        </w:numPr>
+        <w:jc w:val="both"/>
+        <w:rPr>
+          <w:i/>
+          <w:iCs/>
+        </w:rPr>
+      </w:pPr>
+      <w:r>
+        <w:rPr>
+          <w:b/>
+          <w:bCs/>
+        </w:rPr>
+        <w:t>File Extension:</w:t>
+      </w:r>
+      <w:r>
+        <w:t> </w:t>
+      </w:r>
+      <w:r>
+        <w:rPr>
+          <w:i/>
+          <w:iCs/>
+        </w:rPr>
+        <w:t>Supports file-related operations, including handling path and name details.</w:t>
+      </w:r>
+    </w:p>
+    <w:p>
+      <w:pPr>
+        <w:numPr>
+          <w:ilvl w:val="0"/>
+          <w:numId w:val="8"/>
+        </w:numPr>
+        <w:jc w:val="both"/>
+      </w:pPr>
+      <w:r>
+        <w:rPr>
+          <w:b/>
+          <w:bCs/>
+        </w:rPr>
+        <w:t>Key Functions:</w:t>
+      </w:r>
+      <w:r>
+        <w:t> </w:t>
+      </w:r>
+      <w:r>
+        <w:rPr>
+          <w:b/>
+          <w:bCs/>
+        </w:rPr>
+        <w:t>Date/time calculation, string manipulation, and basic arithmetic</w:t>
+      </w:r>
+      <w:r>
+        <w:t>. </w:t>
+      </w:r>
+    </w:p>
+    <w:p>
+      <w:pPr>
+        <w:jc w:val="both"/>
+      </w:pPr>
+    </w:p>
+    <w:p>
+      <w:pPr>
+        <w:jc w:val="both"/>
+      </w:pPr>
+      <w:r>
+        <w:rPr>
+          <w:b/>
+          <w:bCs/>
+        </w:rPr>
+        <w:t>Examples:</w:t>
+      </w:r>
+    </w:p>
+    <w:p>
+      <w:pPr>
+        <w:numPr>
+          <w:ilvl w:val="0"/>
+          <w:numId w:val="9"/>
+        </w:numPr>
+        <w:jc w:val="both"/>
+      </w:pPr>
+      <w:r>
+        <w:t>${body}: Returns the message payload.</w:t>
+      </w:r>
+    </w:p>
+    <w:p>
+      <w:pPr>
+        <w:numPr>
+          <w:ilvl w:val="0"/>
+          <w:numId w:val="9"/>
+        </w:numPr>
+        <w:jc w:val="both"/>
+      </w:pPr>
+      <w:r>
+        <w:t>${header.CamelFileName}: Returns the file name in a Camel route.</w:t>
+      </w:r>
+    </w:p>
+    <w:p>
+      <w:pPr>
+        <w:numPr>
+          <w:ilvl w:val="0"/>
+          <w:numId w:val="9"/>
+        </w:numPr>
+        <w:jc w:val="both"/>
+      </w:pPr>
+      <w:r>
+        <w:t>${date:now:yyyyMMdd}: Evaluates to the current date. </w:t>
+      </w:r>
+    </w:p>
+    <w:p>
+      <w:pPr>
+        <w:jc w:val="both"/>
+      </w:pPr>
+    </w:p>
+    <w:p>
+      <w:pPr>
+        <w:pStyle w:val="NoSpacing"/>
+        <w:rPr>
+          <w:b/>
+          <w:bCs/>
+        </w:rPr>
+      </w:pPr>
+      <w:r>
+        <w:rPr>
+          <w:b/>
+          <w:bCs/>
+        </w:rPr>
+        <w:t>Common Predicates (Conditions)</w:t>
+      </w:r>
+    </w:p>
+    <w:p>
+      <w:pPr>
+        <w:pStyle w:val="NoSpacing"/>
+        <w:rPr>
+          <w:b/>
+          <w:bCs/>
+        </w:rPr>
+      </w:pPr>
+    </w:p>
+    <w:p>
+      <w:pPr>
+        <w:jc w:val="both"/>
+        <w:rPr>
+          <w:b/>
+          <w:bCs/>
+        </w:rPr>
+      </w:pPr>
+      <w:r>
+        <w:rPr>
+          <w:b/>
+          <w:bCs/>
+        </w:rPr>
+        <w:t>1. Simple Language</w:t>
+      </w:r>
+    </w:p>
+    <w:p>
+      <w:pPr>
+        <w:pStyle w:val="NoSpacing"/>
+      </w:pPr>
+      <w:r>
+        <w:t>.when(</w:t>
+      </w:r>
+      <w:r>
+        <w:rPr>
+          <w:b/>
+          <w:bCs/>
+          <w:i/>
+          <w:iCs/>
+        </w:rPr>
+        <w:t>simple("${header.status} == 'ACTIVE'"))</w:t>
+      </w:r>
+    </w:p>
+    <w:p>
+      <w:pPr>
+        <w:pStyle w:val="NoSpacing"/>
+      </w:pPr>
+      <w:r>
+        <w:t>.when(</w:t>
+      </w:r>
+      <w:r>
+        <w:rPr>
+          <w:b/>
+          <w:bCs/>
+          <w:i/>
+          <w:iCs/>
+        </w:rPr>
+        <w:t>simple("${body} contains 'error'")</w:t>
+      </w:r>
+      <w:r>
+        <w:t>)</w:t>
+      </w:r>
+    </w:p>
+    <w:p>
+      <w:pPr>
+        <w:pStyle w:val="NoSpacing"/>
+      </w:pPr>
+      <w:r>
+        <w:t>.when(simple("${file:size} &gt; 1000"))</w:t>
+      </w:r>
+    </w:p>
+    <w:p>
+      <w:pPr>
+        <w:pStyle w:val="NoSpacing"/>
+      </w:pPr>
+      <w:r>
+        <w:t>.when(simple("${file:name} starts with 'INVOICE'"))</w:t>
+      </w:r>
+    </w:p>
+    <w:p>
+      <w:pPr>
+        <w:pStyle w:val="NoSpacing"/>
+      </w:pPr>
+    </w:p>
+    <w:p>
+      <w:pPr>
+        <w:pStyle w:val="NoSpacing"/>
+        <w:rPr>
+          <w:b/>
+          <w:bCs/>
+        </w:rPr>
+      </w:pPr>
+      <w:r>
+        <w:t xml:space="preserve">2. </w:t>
+      </w:r>
+      <w:r>
+        <w:rPr>
+          <w:b/>
+          <w:bCs/>
+        </w:rPr>
+        <w:t>Header-based</w:t>
+      </w:r>
+    </w:p>
+    <w:p>
+      <w:pPr>
+        <w:pStyle w:val="NoSpacing"/>
+      </w:pPr>
+    </w:p>
+    <w:p>
+      <w:pPr>
+        <w:pStyle w:val="NoSpacing"/>
+      </w:pPr>
+      <w:r>
+        <w:t>.when(header("priority").isEqualTo("HIGH"))</w:t>
+      </w:r>
+    </w:p>
+    <w:p>
+      <w:pPr>
+        <w:pStyle w:val="NoSpacing"/>
+      </w:pPr>
+      <w:r>
+        <w:t>.when(header("status").isNotEqualTo("CANCELLED"))</w:t>
+      </w:r>
+    </w:p>
+    <w:p>
+      <w:pPr>
+        <w:pStyle w:val="NoSpacing"/>
+      </w:pPr>
+      <w:r>
+        <w:t>.when(header("amount").isGreaterThan(1000))</w:t>
+      </w:r>
+    </w:p>
+    <w:p>
+      <w:pPr>
+        <w:pStyle w:val="NoSpacing"/>
+      </w:pPr>
+      <w:r>
+        <w:t>.when(header("category").in("A", "B", "C"))</w:t>
+      </w:r>
+    </w:p>
+    <w:p>
+      <w:pPr>
+        <w:pStyle w:val="NoSpacing"/>
+      </w:pPr>
+    </w:p>
+    <w:p>
+      <w:pPr>
+        <w:pStyle w:val="NoSpacing"/>
+      </w:pPr>
+    </w:p>
+    <w:p>
+      <w:pPr>
+        <w:pStyle w:val="NoSpacing"/>
+        <w:rPr>
+          <w:b/>
+          <w:bCs/>
+        </w:rPr>
+      </w:pPr>
+      <w:r>
+        <w:rPr>
+          <w:b/>
+          <w:bCs/>
+        </w:rPr>
+        <w:t>3.XPath (for XML)</w:t>
+      </w:r>
+    </w:p>
+    <w:p>
+      <w:pPr>
+        <w:pStyle w:val="NoSpacing"/>
+      </w:pPr>
+    </w:p>
+    <w:p>
+      <w:pPr>
+        <w:pStyle w:val="NoSpacing"/>
+      </w:pPr>
+      <w:r>
+        <w:t>.when(xpath("/order/total &gt; 1000"))</w:t>
+      </w:r>
+    </w:p>
+    <w:p>
+      <w:pPr>
+        <w:pStyle w:val="NoSpacing"/>
+      </w:pPr>
+      <w:r>
+        <w:t>.when(xpath("/customer/@type = 'VIP'"))</w:t>
+      </w:r>
+    </w:p>
+    <w:p>
+      <w:pPr>
+        <w:pStyle w:val="NoSpacing"/>
+      </w:pPr>
+    </w:p>
+    <w:p>
+      <w:pPr>
+        <w:pStyle w:val="NoSpacing"/>
+      </w:pPr>
+    </w:p>
+    <w:p>
+      <w:pPr>
+        <w:pStyle w:val="NoSpacing"/>
+        <w:rPr>
+          <w:b/>
+          <w:bCs/>
+        </w:rPr>
+      </w:pPr>
+      <w:r>
+        <w:rPr>
+          <w:b/>
+          <w:bCs/>
+        </w:rPr>
+        <w:t>4. JsonPath (for JSON)</w:t>
+      </w:r>
+    </w:p>
+    <w:p>
+      <w:pPr>
+        <w:pStyle w:val="NoSpacing"/>
+      </w:pPr>
+    </w:p>
+    <w:p>
+      <w:pPr>
+        <w:pStyle w:val="NoSpacing"/>
+      </w:pPr>
+      <w:r>
+        <w:t>.when(jsonpath("$.status == 'active'"))</w:t>
+      </w:r>
+    </w:p>
+    <w:p>
+      <w:pPr>
+        <w:pStyle w:val="NoSpacing"/>
+      </w:pPr>
+      <w:r>
+        <w:t>.when(jsonpath("$.items[?(@.price &gt; 100)]"))</w:t>
+      </w:r>
+    </w:p>
+    <w:p>
+      <w:pPr>
+        <w:pStyle w:val="NoSpacing"/>
+      </w:pPr>
+    </w:p>
+    <w:p>
+      <w:pPr>
+        <w:pStyle w:val="NoSpacing"/>
+      </w:pPr>
+    </w:p>
+    <w:p>
+      <w:pPr>
+        <w:pStyle w:val="NoSpacing"/>
+        <w:rPr>
+          <w:b/>
+          <w:bCs/>
+        </w:rPr>
+      </w:pPr>
+      <w:r>
+        <w:rPr>
+          <w:b/>
+          <w:bCs/>
+        </w:rPr>
+        <w:t>5. Java Predicate</w:t>
+      </w:r>
+    </w:p>
+    <w:p>
+      <w:pPr>
+        <w:pStyle w:val="NoSpacing"/>
+        <w:rPr>
+          <w:i/>
+          <w:iCs/>
+          <w:color w:val="EE0000"/>
+        </w:rPr>
+      </w:pPr>
+      <w:r>
+        <w:t>.when(</w:t>
+      </w:r>
+      <w:r>
+        <w:rPr>
+          <w:i/>
+          <w:iCs/>
+          <w:color w:val="EE0000"/>
+        </w:rPr>
+        <w:t>exchange -&gt; {</w:t>
+      </w:r>
+    </w:p>
+    <w:p>
+      <w:pPr>
+        <w:pStyle w:val="NoSpacing"/>
+        <w:rPr>
+          <w:i/>
+          <w:iCs/>
+          <w:color w:val="EE0000"/>
+        </w:rPr>
+      </w:pPr>
+      <w:r>
+        <w:rPr>
+          <w:i/>
+          <w:iCs/>
+          <w:color w:val="EE0000"/>
+        </w:rPr>
+        <w:t xml:space="preserve">    String body = exchange.getIn().getBody(String.class);</w:t>
+      </w:r>
+    </w:p>
+    <w:p>
+      <w:pPr>
+        <w:pStyle w:val="NoSpacing"/>
+        <w:rPr>
+          <w:i/>
+          <w:iCs/>
+          <w:color w:val="EE0000"/>
+        </w:rPr>
+      </w:pPr>
+      <w:r>
+        <w:rPr>
+          <w:i/>
+          <w:iCs/>
+          <w:color w:val="EE0000"/>
+        </w:rPr>
+        <w:t xml:space="preserve">    return body != null &amp;&amp; body.length() &gt; 100;</w:t>
+      </w:r>
+    </w:p>
+    <w:p>
+      <w:pPr>
+        <w:pStyle w:val="NoSpacing"/>
+      </w:pPr>
+      <w:r>
+        <w:rPr>
+          <w:i/>
+          <w:iCs/>
+          <w:color w:val="EE0000"/>
+        </w:rPr>
+        <w:t>}</w:t>
+      </w:r>
+      <w:r>
+        <w:t>)</w:t>
+      </w:r>
+    </w:p>
+    <w:p>
+      <w:pPr>
+        <w:pStyle w:val="NoSpacing"/>
+      </w:pPr>
+    </w:p>
+    <w:p>
+      <w:pPr>
+        <w:pStyle w:val="NoSpacing"/>
+      </w:pPr>
+    </w:p>
+    <w:p>
+      <w:pPr>
+        <w:pStyle w:val="NoSpacing"/>
+        <w:rPr>
+          <w:b/>
+          <w:bCs/>
+        </w:rPr>
+      </w:pPr>
+      <w:r>
+        <w:rPr>
+          <w:b/>
+          <w:bCs/>
+        </w:rPr>
+        <w:t>Apache Camel Simple Language - Complete Examples</w:t>
+      </w:r>
+    </w:p>
+    <w:p>
+      <w:pPr>
+        <w:pStyle w:val="NoSpacing"/>
+        <w:rPr>
+          <w:b/>
+          <w:bCs/>
+        </w:rPr>
+      </w:pPr>
+    </w:p>
+    <w:p>
+      <w:pPr>
+        <w:pStyle w:val="NoSpacing"/>
+      </w:pPr>
+      <w:r>
+        <w:t xml:space="preserve">The </w:t>
+      </w:r>
+      <w:r>
+        <w:rPr>
+          <w:b/>
+          <w:bCs/>
+        </w:rPr>
+        <w:t>Simple Language</w:t>
+      </w:r>
+      <w:r>
+        <w:t xml:space="preserve"> is Camel's built-in expression language for accessing headers, body, properties, and performing evaluations.</w:t>
+      </w:r>
+    </w:p>
+    <w:p>
+      <w:pPr>
+        <w:pStyle w:val="NoSpacing"/>
+      </w:pPr>
+    </w:p>
+    <w:p>
+      <w:pPr>
+        <w:pStyle w:val="NoSpacing"/>
+        <w:rPr>
+          <w:b/>
+          <w:bCs/>
+        </w:rPr>
+      </w:pPr>
+      <w:r>
+        <w:rPr>
+          <w:b/>
+          <w:bCs/>
+        </w:rPr>
+        <w:t>1. Basic Syntax</w:t>
+      </w:r>
+    </w:p>
+    <w:p>
+      <w:pPr>
+        <w:pStyle w:val="NoSpacing"/>
+      </w:pPr>
+      <w:r>
+        <w:t>${variable}           // Access variable</w:t>
+      </w:r>
+    </w:p>
+    <w:p>
+      <w:pPr>
+        <w:pStyle w:val="NoSpacing"/>
+      </w:pPr>
+      <w:r>
+        <w:t>${variable.method}    // Call method on variable</w:t>
+      </w:r>
+    </w:p>
+    <w:p>
+      <w:pPr>
+        <w:pStyle w:val="NoSpacing"/>
+      </w:pPr>
+      <w:r>
+        <w:t>${variable} op value  // Comparison operations</w:t>
+      </w:r>
+    </w:p>
+    <w:p>
+      <w:pPr>
+        <w:pStyle w:val="NoSpacing"/>
+      </w:pPr>
+    </w:p>
+    <w:p>
+      <w:pPr>
+        <w:pStyle w:val="NoSpacing"/>
+      </w:pPr>
+      <w:r>
+        <w:t>2. Accessing Message Body</w:t>
+      </w:r>
+    </w:p>
+    <w:p>
+      <w:pPr>
+        <w:pStyle w:val="NoSpacing"/>
+      </w:pPr>
+    </w:p>
+    <w:p>
+      <w:pPr>
+        <w:pStyle w:val="NoSpacing"/>
+        <w:rPr>
+          <w:b/>
+          <w:bCs/>
+        </w:rPr>
+      </w:pPr>
+      <w:r>
+        <w:rPr>
+          <w:b/>
+          <w:bCs/>
+        </w:rPr>
+        <w:t>Basic Body Access</w:t>
+      </w:r>
+    </w:p>
+    <w:p>
+      <w:pPr>
+        <w:pStyle w:val="NoSpacing"/>
+        <w:rPr>
+          <w:b/>
+          <w:bCs/>
+        </w:rPr>
+      </w:pPr>
+    </w:p>
+    <w:p>
+      <w:pPr>
+        <w:pStyle w:val="NoSpacing"/>
+        <w:rPr>
+          <w:b/>
+          <w:bCs/>
+        </w:rPr>
+      </w:pPr>
+      <w:r>
+        <w:rPr>
+          <w:b/>
+          <w:bCs/>
+        </w:rPr>
+        <w:t>Sample code</w:t>
+      </w:r>
+    </w:p>
+    <w:p>
+      <w:pPr>
+        <w:pStyle w:val="NoSpacing"/>
+      </w:pPr>
+      <w:r>
+        <w:t>from("direct:start")</w:t>
+      </w:r>
+    </w:p>
+    <w:p>
+      <w:pPr>
+        <w:pStyle w:val="NoSpacing"/>
+      </w:pPr>
+      <w:r>
+        <w:t xml:space="preserve">    .choice()</w:t>
+      </w:r>
+    </w:p>
+    <w:p>
+      <w:pPr>
+        <w:pStyle w:val="NoSpacing"/>
+      </w:pPr>
+      <w:r>
+        <w:t xml:space="preserve">        .when(simple("${body} != null"))</w:t>
+      </w:r>
+    </w:p>
+    <w:p>
+      <w:pPr>
+        <w:pStyle w:val="NoSpacing"/>
+      </w:pPr>
+      <w:r>
+        <w:t xml:space="preserve">            .log("Body exists: ${body}")</w:t>
+      </w:r>
+    </w:p>
+    <w:p>
+      <w:pPr>
+        <w:pStyle w:val="NoSpacing"/>
+      </w:pPr>
+      <w:r>
+        <w:t xml:space="preserve">        .otherwise()</w:t>
+      </w:r>
+    </w:p>
+    <w:p>
+      <w:pPr>
+        <w:pStyle w:val="NoSpacing"/>
+      </w:pPr>
+      <w:r>
+        <w:t xml:space="preserve">            .log("Body is null")</w:t>
+      </w:r>
+    </w:p>
+    <w:p>
+      <w:pPr>
+        <w:pStyle w:val="NoSpacing"/>
+      </w:pPr>
+      <w:r>
+        <w:t xml:space="preserve">    .end();</w:t>
+      </w:r>
+    </w:p>
+    <w:p>
+      <w:pPr>
+        <w:pStyle w:val="NoSpacing"/>
+      </w:pPr>
+    </w:p>
+    <w:p>
+      <w:pPr>
+        <w:pStyle w:val="NoSpacing"/>
+      </w:pPr>
+    </w:p>
+    <w:p>
+      <w:pPr>
+        <w:jc w:val="both"/>
+        <w:rPr>
+          <w:b/>
+          <w:bCs/>
+        </w:rPr>
+      </w:pPr>
+    </w:p>
+    <w:p>
+      <w:pPr>
+        <w:jc w:val="both"/>
+        <w:rPr>
+          <w:b/>
+          <w:bCs/>
+        </w:rPr>
+      </w:pPr>
+    </w:p>
+    <w:p>
+      <w:pPr>
+        <w:jc w:val="both"/>
+        <w:rPr>
+          <w:b/>
+          <w:bCs/>
+        </w:rPr>
+      </w:pPr>
+      <w:r>
+        <w:rPr>
+          <w:b/>
+          <w:bCs/>
+        </w:rPr>
+        <w:t>Apache Camel: choice(), when(), otherwise() - Complete Guide</w:t>
+      </w:r>
+    </w:p>
+    <w:p>
+      <w:pPr>
+        <w:jc w:val="both"/>
+      </w:pPr>
+      <w:r>
+        <w:lastRenderedPageBreak/>
+        <w:t xml:space="preserve">The choice() construct in Apache Camel is like an </w:t>
+      </w:r>
+      <w:r>
+        <w:rPr>
+          <w:b/>
+          <w:bCs/>
+        </w:rPr>
+        <w:t>if-else-if-else</w:t>
+      </w:r>
+      <w:r>
+        <w:t xml:space="preserve"> statement. Let's explore with simple examples.</w:t>
+      </w:r>
+    </w:p>
+    <w:p>
+      <w:pPr>
+        <w:jc w:val="both"/>
+        <w:rPr>
+          <w:b/>
+          <w:bCs/>
+        </w:rPr>
+      </w:pPr>
+      <w:r>
+        <w:rPr>
+          <w:b/>
+          <w:bCs/>
+        </w:rPr>
+        <w:t>Example 1: Basic Choice - Single Condition</w:t>
+      </w:r>
+    </w:p>
+    <w:p>
+      <w:pPr>
+        <w:pStyle w:val="NoSpacing"/>
+        <w:rPr>
+          <w:color w:val="080808"/>
+        </w:rPr>
+      </w:pPr>
+      <w:r>
+        <w:rPr>
+          <w:color w:val="080808"/>
+        </w:rPr>
+        <w:t>from(</w:t>
+      </w:r>
+      <w:r>
+        <w:rPr>
+          <w:b/>
+          <w:bCs/>
+        </w:rPr>
+        <w:t>"file:data/input"</w:t>
+      </w:r>
+      <w:r>
+        <w:rPr>
+          <w:color w:val="080808"/>
+        </w:rPr>
+        <w:t>)</w:t>
+      </w:r>
+      <w:r>
+        <w:rPr>
+          <w:color w:val="080808"/>
+        </w:rPr>
+        <w:br/>
+        <w:t xml:space="preserve">        .choice()</w:t>
+      </w:r>
+      <w:r>
+        <w:rPr>
+          <w:color w:val="080808"/>
+        </w:rPr>
+        <w:br/>
+        <w:t xml:space="preserve">        .when(simple(</w:t>
+      </w:r>
+      <w:r>
+        <w:rPr>
+          <w:b/>
+          <w:bCs/>
+        </w:rPr>
+        <w:t>"${file:size} &gt; 1000000"</w:t>
+      </w:r>
+      <w:r>
+        <w:rPr>
+          <w:color w:val="080808"/>
+        </w:rPr>
+        <w:t xml:space="preserve">)) </w:t>
+      </w:r>
+      <w:r>
+        <w:rPr>
+          <w:i/>
+          <w:iCs/>
+          <w:color w:val="8C8C8C"/>
+        </w:rPr>
+        <w:t>// If file &gt; 1MB</w:t>
+      </w:r>
+      <w:r>
+        <w:rPr>
+          <w:i/>
+          <w:iCs/>
+          <w:color w:val="8C8C8C"/>
+        </w:rPr>
+        <w:br/>
+        <w:t xml:space="preserve">        </w:t>
+      </w:r>
+      <w:r>
+        <w:rPr>
+          <w:color w:val="080808"/>
+        </w:rPr>
+        <w:t>.log(</w:t>
+      </w:r>
+      <w:r>
+        <w:rPr>
+          <w:b/>
+          <w:bCs/>
+        </w:rPr>
+        <w:t>"Large file: ${header.CamelFileName}"</w:t>
+      </w:r>
+      <w:r>
+        <w:rPr>
+          <w:color w:val="080808"/>
+        </w:rPr>
+        <w:t>)</w:t>
+      </w:r>
+      <w:r>
+        <w:rPr>
+          <w:color w:val="080808"/>
+        </w:rPr>
+        <w:br/>
+        <w:t xml:space="preserve">        .to(</w:t>
+      </w:r>
+      <w:r>
+        <w:rPr>
+          <w:b/>
+          <w:bCs/>
+        </w:rPr>
+        <w:t>"file:data/large-files"</w:t>
+      </w:r>
+      <w:r>
+        <w:rPr>
+          <w:color w:val="080808"/>
+        </w:rPr>
+        <w:t>)</w:t>
+      </w:r>
+      <w:r>
+        <w:rPr>
+          <w:color w:val="080808"/>
+        </w:rPr>
+        <w:br/>
+        <w:t xml:space="preserve">        .otherwise() </w:t>
+      </w:r>
+      <w:r>
+        <w:rPr>
+          <w:i/>
+          <w:iCs/>
+          <w:color w:val="8C8C8C"/>
+        </w:rPr>
+        <w:t>// Else</w:t>
+      </w:r>
+      <w:r>
+        <w:rPr>
+          <w:i/>
+          <w:iCs/>
+          <w:color w:val="8C8C8C"/>
+        </w:rPr>
+        <w:br/>
+        <w:t xml:space="preserve">        </w:t>
+      </w:r>
+      <w:r>
+        <w:rPr>
+          <w:color w:val="080808"/>
+        </w:rPr>
+        <w:t>.log(</w:t>
+      </w:r>
+      <w:r>
+        <w:rPr>
+          <w:b/>
+          <w:bCs/>
+        </w:rPr>
+        <w:t>"Small file: ${header.CamelFileName}"</w:t>
+      </w:r>
+      <w:r>
+        <w:rPr>
+          <w:color w:val="080808"/>
+        </w:rPr>
+        <w:t>)</w:t>
+      </w:r>
+      <w:r>
+        <w:rPr>
+          <w:color w:val="080808"/>
+        </w:rPr>
+        <w:br/>
+        <w:t xml:space="preserve">        .to(</w:t>
+      </w:r>
+      <w:r>
+        <w:rPr>
+          <w:b/>
+          <w:bCs/>
+        </w:rPr>
+        <w:t>"file:data/small-files"</w:t>
+      </w:r>
+      <w:r>
+        <w:rPr>
+          <w:color w:val="080808"/>
+        </w:rPr>
+        <w:t>)</w:t>
+      </w:r>
+      <w:r>
+        <w:rPr>
+          <w:color w:val="080808"/>
+        </w:rPr>
+        <w:br/>
+        <w:t xml:space="preserve">        .end();</w:t>
+      </w:r>
+    </w:p>
+    <w:p>
+      <w:pPr>
+        <w:jc w:val="both"/>
+        <w:rPr>
+          <w:b/>
+          <w:bCs/>
+        </w:rPr>
+      </w:pPr>
+    </w:p>
+    <w:p>
+      <w:pPr>
+        <w:jc w:val="both"/>
+      </w:pPr>
+      <w:r>
+        <w:rPr>
+          <w:b/>
+          <w:bCs/>
+        </w:rPr>
+        <w:t>How it works:</w:t>
+      </w:r>
+    </w:p>
+    <w:p>
+      <w:pPr>
+        <w:pStyle w:val="NoSpacing"/>
+        <w:numPr>
+          <w:ilvl w:val="0"/>
+          <w:numId w:val="6"/>
+        </w:numPr>
+      </w:pPr>
+      <w:r>
+        <w:t>If file size &gt; 1MB → goes to data/large-files</w:t>
+      </w:r>
+    </w:p>
+    <w:p>
+      <w:pPr>
+        <w:pStyle w:val="NoSpacing"/>
+        <w:numPr>
+          <w:ilvl w:val="0"/>
+          <w:numId w:val="6"/>
+        </w:numPr>
+      </w:pPr>
+      <w:r>
+        <w:t>Otherwise → goes to data/small-files</w:t>
+      </w:r>
+    </w:p>
+    <w:p>
+      <w:pPr>
+        <w:jc w:val="both"/>
+      </w:pPr>
+    </w:p>
+    <w:p>
+      <w:pPr>
+        <w:jc w:val="both"/>
+        <w:rPr>
+          <w:b/>
+          <w:bCs/>
+        </w:rPr>
+      </w:pPr>
+      <w:r>
+        <w:rPr>
+          <w:b/>
+          <w:bCs/>
+        </w:rPr>
+        <w:t>Example 2: Multiple Conditions (if-else-if-else)</w:t>
+      </w:r>
+    </w:p>
+    <w:p>
+      <w:pPr>
+        <w:jc w:val="both"/>
+        <w:rPr>
+          <w:b/>
+          <w:bCs/>
+        </w:rPr>
+      </w:pPr>
+      <w:r>
+        <w:rPr>
+          <w:b/>
+          <w:bCs/>
+        </w:rPr>
+        <w:t>Scenario: Categorize files by extension</w:t>
+      </w:r>
+    </w:p>
+    <w:p>
+      <w:pPr>
+        <w:pStyle w:val="NoSpacing"/>
+        <w:rPr>
+          <w:color w:val="080808"/>
+        </w:rPr>
+      </w:pPr>
+      <w:r>
+        <w:rPr>
+          <w:color w:val="080808"/>
+        </w:rPr>
+        <w:t>from(</w:t>
+      </w:r>
+      <w:r>
+        <w:t>"file:data/input"</w:t>
+      </w:r>
+      <w:r>
+        <w:rPr>
+          <w:color w:val="080808"/>
+        </w:rPr>
+        <w:t>)</w:t>
+      </w:r>
+      <w:r>
+        <w:rPr>
+          <w:color w:val="080808"/>
+        </w:rPr>
+        <w:br/>
+        <w:t xml:space="preserve">        .choice()</w:t>
+      </w:r>
+      <w:r>
+        <w:rPr>
+          <w:color w:val="080808"/>
+        </w:rPr>
+        <w:br/>
+        <w:t xml:space="preserve">        .when(simple(</w:t>
+      </w:r>
+      <w:r>
+        <w:t>"${file:ext} == 'pdf'"</w:t>
+      </w:r>
+      <w:r>
+        <w:rPr>
+          <w:color w:val="080808"/>
+        </w:rPr>
+        <w:t>))</w:t>
+      </w:r>
+      <w:r>
+        <w:rPr>
+          <w:color w:val="080808"/>
+        </w:rPr>
+        <w:br/>
+        <w:t xml:space="preserve">        .log(</w:t>
+      </w:r>
+      <w:r>
+        <w:t>"PDF document: ${header.CamelFileName}"</w:t>
+      </w:r>
+      <w:r>
+        <w:rPr>
+          <w:color w:val="080808"/>
+        </w:rPr>
+        <w:t>)</w:t>
+      </w:r>
+      <w:r>
+        <w:rPr>
+          <w:color w:val="080808"/>
+        </w:rPr>
+        <w:br/>
+        <w:t xml:space="preserve">        .to(</w:t>
+      </w:r>
+      <w:r>
+        <w:t>"file:data/documents"</w:t>
+      </w:r>
+      <w:r>
+        <w:rPr>
+          <w:color w:val="080808"/>
+        </w:rPr>
+        <w:t>)</w:t>
+      </w:r>
+      <w:r>
+        <w:rPr>
+          <w:color w:val="080808"/>
+        </w:rPr>
+        <w:br/>
+        <w:t xml:space="preserve">        .when(simple(</w:t>
+      </w:r>
+      <w:r>
+        <w:t>"${file:ext} == 'jpg' || ${file:ext} == 'png'"</w:t>
+      </w:r>
+      <w:r>
+        <w:rPr>
+          <w:color w:val="080808"/>
+        </w:rPr>
+        <w:t>))</w:t>
+      </w:r>
+      <w:r>
+        <w:rPr>
+          <w:color w:val="080808"/>
+        </w:rPr>
+        <w:br/>
+        <w:t xml:space="preserve">        .log(</w:t>
+      </w:r>
+      <w:r>
+        <w:t>"Image file: ${header.CamelFileName}"</w:t>
+      </w:r>
+      <w:r>
+        <w:rPr>
+          <w:color w:val="080808"/>
+        </w:rPr>
+        <w:t>)</w:t>
+      </w:r>
+      <w:r>
+        <w:rPr>
+          <w:color w:val="080808"/>
+        </w:rPr>
+        <w:br/>
+        <w:t xml:space="preserve">        .to(</w:t>
+      </w:r>
+      <w:r>
+        <w:t>"file:data/images"</w:t>
+      </w:r>
+      <w:r>
+        <w:rPr>
+          <w:color w:val="080808"/>
+        </w:rPr>
+        <w:t>)</w:t>
+      </w:r>
+      <w:r>
+        <w:rPr>
+          <w:color w:val="080808"/>
+        </w:rPr>
+        <w:br/>
+        <w:t xml:space="preserve">        .when(simple(</w:t>
+      </w:r>
+      <w:r>
+        <w:t>"${file:ext} == 'mp4' || ${file:ext} == 'avi'"</w:t>
+      </w:r>
+      <w:r>
+        <w:rPr>
+          <w:color w:val="080808"/>
+        </w:rPr>
+        <w:t>))</w:t>
+      </w:r>
+      <w:r>
+        <w:rPr>
+          <w:color w:val="080808"/>
+        </w:rPr>
+        <w:br/>
+        <w:t xml:space="preserve">        .log(</w:t>
+      </w:r>
+      <w:r>
+        <w:t>"Video file: ${header.CamelFileName}"</w:t>
+      </w:r>
+      <w:r>
+        <w:rPr>
+          <w:color w:val="080808"/>
+        </w:rPr>
+        <w:t>)</w:t>
+      </w:r>
+      <w:r>
+        <w:rPr>
+          <w:color w:val="080808"/>
+        </w:rPr>
+        <w:br/>
+        <w:t xml:space="preserve">        .to(</w:t>
+      </w:r>
+      <w:r>
+        <w:t>"file:data/videos"</w:t>
+      </w:r>
+      <w:r>
+        <w:rPr>
+          <w:color w:val="080808"/>
+        </w:rPr>
+        <w:t>)</w:t>
+      </w:r>
+      <w:r>
+        <w:rPr>
+          <w:color w:val="080808"/>
+        </w:rPr>
+        <w:br/>
+        <w:t xml:space="preserve">        .otherwise()</w:t>
+      </w:r>
+      <w:r>
+        <w:rPr>
+          <w:color w:val="080808"/>
+        </w:rPr>
+        <w:br/>
+        <w:t xml:space="preserve">        .log(</w:t>
+      </w:r>
+      <w:r>
+        <w:t>"Unknown file type: ${header.CamelFileName}"</w:t>
+      </w:r>
+      <w:r>
+        <w:rPr>
+          <w:color w:val="080808"/>
+        </w:rPr>
+        <w:t>)</w:t>
+      </w:r>
+      <w:r>
+        <w:rPr>
+          <w:color w:val="080808"/>
+        </w:rPr>
+        <w:br/>
+        <w:t xml:space="preserve">        .to(</w:t>
+      </w:r>
+      <w:r>
+        <w:t>"file:data/unknown"</w:t>
+      </w:r>
+      <w:r>
+        <w:rPr>
+          <w:color w:val="080808"/>
+        </w:rPr>
+        <w:t>)</w:t>
+      </w:r>
+      <w:r>
+        <w:rPr>
+          <w:color w:val="080808"/>
+        </w:rPr>
+        <w:br/>
+        <w:t xml:space="preserve">        .end();</w:t>
+      </w:r>
+    </w:p>
+    <w:p>
+      <w:pPr>
+        <w:jc w:val="both"/>
+        <w:rPr>
+          <w:b/>
+          <w:bCs/>
+        </w:rPr>
+      </w:pPr>
+    </w:p>
+    <w:p>
+      <w:pPr>
+        <w:jc w:val="both"/>
+        <w:rPr>
+          <w:b/>
+          <w:bCs/>
+        </w:rPr>
+      </w:pPr>
+      <w:r>
+        <w:rPr>
+          <w:b/>
+          <w:bCs/>
+        </w:rPr>
+        <w:t>Flow:</w:t>
+      </w:r>
+    </w:p>
+    <w:p>
+      <w:pPr>
+        <w:pStyle w:val="NoSpacing"/>
+        <w:numPr>
+          <w:ilvl w:val="0"/>
+          <w:numId w:val="7"/>
+        </w:numPr>
+      </w:pPr>
+      <w:r>
+        <w:t>Check if PDF → route to documents</w:t>
+      </w:r>
+    </w:p>
+    <w:p>
+      <w:pPr>
+        <w:pStyle w:val="NoSpacing"/>
+        <w:numPr>
+          <w:ilvl w:val="0"/>
+          <w:numId w:val="7"/>
+        </w:numPr>
+      </w:pPr>
+      <w:r>
+        <w:lastRenderedPageBreak/>
+        <w:t>Else check if image → route to images</w:t>
+      </w:r>
+    </w:p>
+    <w:p>
+      <w:pPr>
+        <w:pStyle w:val="NoSpacing"/>
+        <w:numPr>
+          <w:ilvl w:val="0"/>
+          <w:numId w:val="7"/>
+        </w:numPr>
+      </w:pPr>
+      <w:r>
+        <w:t>Else check if video → route to videos</w:t>
+      </w:r>
+    </w:p>
+    <w:p>
+      <w:pPr>
+        <w:pStyle w:val="NoSpacing"/>
+        <w:numPr>
+          <w:ilvl w:val="0"/>
+          <w:numId w:val="7"/>
+        </w:numPr>
+      </w:pPr>
+      <w:r>
+        <w:t>Else → route to unknown</w:t>
+      </w:r>
+    </w:p>
+    <w:p>
+      <w:pPr>
+        <w:jc w:val="both"/>
+        <w:rPr>
+          <w:b/>
+          <w:bCs/>
+        </w:rPr>
+      </w:pPr>
+    </w:p>
+    <w:p>
+      <w:pPr>
+        <w:jc w:val="both"/>
+        <w:rPr>
+          <w:b/>
+          <w:bCs/>
+        </w:rPr>
+      </w:pPr>
+      <w:r>
+        <w:rPr>
+          <w:b/>
+          <w:bCs/>
+        </w:rPr>
+        <w:t>Choice Based on Body Content</w:t>
+      </w:r>
+    </w:p>
+    <w:p>
+      <w:pPr>
+        <w:jc w:val="both"/>
+      </w:pPr>
+      <w:r>
+        <w:rPr>
+          <w:b/>
+          <w:bCs/>
+        </w:rPr>
+        <w:t>Scenario:</w:t>
+      </w:r>
+      <w:r>
+        <w:t xml:space="preserve"> Route messages based on XML content</w:t>
+      </w:r>
+    </w:p>
+    <w:p>
+      <w:pPr>
+        <w:pStyle w:val="NoSpacing"/>
+      </w:pPr>
+      <w:r>
+        <w:t>from("jms:queue:messages")</w:t>
+      </w:r>
+    </w:p>
+    <w:p>
+      <w:pPr>
+        <w:pStyle w:val="NoSpacing"/>
+      </w:pPr>
+      <w:r>
+        <w:t xml:space="preserve">    .choice()</w:t>
+      </w:r>
+    </w:p>
+    <w:p>
+      <w:pPr>
+        <w:pStyle w:val="NoSpacing"/>
+      </w:pPr>
+      <w:r>
+        <w:t xml:space="preserve">        .when(xpath("/order/total &gt; 1000"))</w:t>
+      </w:r>
+    </w:p>
+    <w:p>
+      <w:pPr>
+        <w:pStyle w:val="NoSpacing"/>
+      </w:pPr>
+      <w:r>
+        <w:t xml:space="preserve">            .log("Large order detected")</w:t>
+      </w:r>
+    </w:p>
+    <w:p>
+      <w:pPr>
+        <w:pStyle w:val="NoSpacing"/>
+      </w:pPr>
+      <w:r>
+        <w:t xml:space="preserve">            .to("jms:queue:large-orders")</w:t>
+      </w:r>
+    </w:p>
+    <w:p>
+      <w:pPr>
+        <w:pStyle w:val="NoSpacing"/>
+      </w:pPr>
+      <w:r>
+        <w:t xml:space="preserve">        .when(xpath("/order/customer/@type = 'VIP'"))</w:t>
+      </w:r>
+    </w:p>
+    <w:p>
+      <w:pPr>
+        <w:pStyle w:val="NoSpacing"/>
+      </w:pPr>
+      <w:r>
+        <w:t xml:space="preserve">            .log("VIP customer order")</w:t>
+      </w:r>
+    </w:p>
+    <w:p>
+      <w:pPr>
+        <w:pStyle w:val="NoSpacing"/>
+      </w:pPr>
+      <w:r>
+        <w:t xml:space="preserve">            .to("jms:queue:vip-orders")</w:t>
+      </w:r>
+    </w:p>
+    <w:p>
+      <w:pPr>
+        <w:pStyle w:val="NoSpacing"/>
+      </w:pPr>
+      <w:r>
+        <w:t xml:space="preserve">        .otherwise()</w:t>
+      </w:r>
+    </w:p>
+    <w:p>
+      <w:pPr>
+        <w:pStyle w:val="NoSpacing"/>
+      </w:pPr>
+      <w:r>
+        <w:t xml:space="preserve">            .log("Regular order")</w:t>
+      </w:r>
+    </w:p>
+    <w:p>
+      <w:pPr>
+        <w:pStyle w:val="NoSpacing"/>
+      </w:pPr>
+      <w:r>
+        <w:t xml:space="preserve">            .to("jms:queue:regular-orders")</w:t>
+      </w:r>
+    </w:p>
+    <w:p>
+      <w:pPr>
+        <w:pStyle w:val="NoSpacing"/>
+      </w:pPr>
+      <w:r>
+        <w:t xml:space="preserve">    .end();</w:t>
+      </w:r>
+    </w:p>
+    <w:p>
+      <w:pPr>
+        <w:pStyle w:val="NoSpacing"/>
+      </w:pPr>
+    </w:p>
+    <w:p>
+      <w:pPr>
+        <w:pStyle w:val="NoSpacing"/>
+      </w:pPr>
+    </w:p>
+    <w:p>
+      <w:pPr>
+        <w:pStyle w:val="NoSpacing"/>
+      </w:pPr>
+      <w:r>
+        <w:rPr>
+          <w:b/>
+          <w:bCs/>
+        </w:rPr>
+        <w:t>Scenario:</w:t>
+      </w:r>
+      <w:r>
+        <w:t xml:space="preserve"> Only process files with specific names</w:t>
+      </w:r>
+    </w:p>
+    <w:p>
+      <w:pPr>
+        <w:pStyle w:val="NoSpacing"/>
+      </w:pPr>
+      <w:r>
+        <w:t>from("file:data/input")</w:t>
+      </w:r>
+    </w:p>
+    <w:p>
+      <w:pPr>
+        <w:pStyle w:val="NoSpacing"/>
+      </w:pPr>
+      <w:r>
+        <w:t xml:space="preserve">    .choice()</w:t>
+      </w:r>
+    </w:p>
+    <w:p>
+      <w:pPr>
+        <w:pStyle w:val="NoSpacing"/>
+      </w:pPr>
+      <w:r>
+        <w:t xml:space="preserve">        .when(simple("${file:name} starts with 'INVOICE'"))</w:t>
+      </w:r>
+    </w:p>
+    <w:p>
+      <w:pPr>
+        <w:pStyle w:val="NoSpacing"/>
+      </w:pPr>
+      <w:r>
+        <w:t xml:space="preserve">            .log("Processing invoice: ${header.CamelFileName}")</w:t>
+      </w:r>
+    </w:p>
+    <w:p>
+      <w:pPr>
+        <w:pStyle w:val="NoSpacing"/>
+      </w:pPr>
+      <w:r>
+        <w:t xml:space="preserve">            .to("file:data/invoices")</w:t>
+      </w:r>
+    </w:p>
+    <w:p>
+      <w:pPr>
+        <w:pStyle w:val="NoSpacing"/>
+      </w:pPr>
+      <w:r>
+        <w:t xml:space="preserve">        .when(simple("${file:name} starts with 'REPORT'"))</w:t>
+      </w:r>
+    </w:p>
+    <w:p>
+      <w:pPr>
+        <w:pStyle w:val="NoSpacing"/>
+      </w:pPr>
+      <w:r>
+        <w:t xml:space="preserve">            .log("Processing report: ${header.CamelFileName}")</w:t>
+      </w:r>
+    </w:p>
+    <w:p>
+      <w:pPr>
+        <w:pStyle w:val="NoSpacing"/>
+      </w:pPr>
+      <w:r>
+        <w:t xml:space="preserve">            .to("file:data/reports")</w:t>
+      </w:r>
+    </w:p>
+    <w:p>
+      <w:pPr>
+        <w:pStyle w:val="NoSpacing"/>
+      </w:pPr>
+      <w:r>
+        <w:t xml:space="preserve">    .end()</w:t>
+      </w:r>
+    </w:p>
+    <w:p>
+      <w:pPr>
+        <w:pStyle w:val="NoSpacing"/>
+      </w:pPr>
+      <w:r>
+        <w:t xml:space="preserve">    .log("File processed or ignored");</w:t>
+      </w:r>
+    </w:p>
+    <w:p>
+      <w:pPr>
+        <w:pStyle w:val="NoSpacing"/>
+      </w:pPr>
+    </w:p>
+    <w:p>
+      <w:pPr>
+        <w:pStyle w:val="NoSpacing"/>
+      </w:pPr>
+      <w:r>
+        <w:t>Nested Choice Statements</w:t>
+      </w:r>
+      <w:r>
+        <w:t>:</w:t>
+      </w:r>
+    </w:p>
+    <w:p>
+      <w:pPr>
+        <w:pStyle w:val="NoSpacing"/>
+      </w:pPr>
+    </w:p>
+    <w:p>
+      <w:pPr>
+        <w:pStyle w:val="NoSpacing"/>
+      </w:pPr>
+      <w:r>
+        <w:rPr>
+          <w:b/>
+          <w:bCs/>
+        </w:rPr>
+        <w:t>Scenario:</w:t>
+      </w:r>
+      <w:r>
+        <w:t xml:space="preserve"> Complex routing logic</w:t>
+      </w:r>
+    </w:p>
+    <w:p>
+      <w:pPr>
+        <w:pStyle w:val="NoSpacing"/>
+      </w:pPr>
+    </w:p>
+    <w:p>
+      <w:pPr>
+        <w:pStyle w:val="NoSpacing"/>
+      </w:pPr>
+      <w:r>
+        <w:t>from("file:data/input")</w:t>
+      </w:r>
+    </w:p>
+    <w:p>
+      <w:pPr>
+        <w:pStyle w:val="NoSpacing"/>
+      </w:pPr>
+      <w:r>
+        <w:t xml:space="preserve">    .choice()</w:t>
+      </w:r>
+    </w:p>
+    <w:p>
+      <w:pPr>
+        <w:pStyle w:val="NoSpacing"/>
+      </w:pPr>
+      <w:r>
+        <w:t xml:space="preserve">        .when(simple("${file:ext} == 'xml'"))</w:t>
+      </w:r>
+    </w:p>
+    <w:p>
+      <w:pPr>
+        <w:pStyle w:val="NoSpacing"/>
+      </w:pPr>
+      <w:r>
+        <w:t xml:space="preserve">            .log("XML file detected")</w:t>
+      </w:r>
+    </w:p>
+    <w:p>
+      <w:pPr>
+        <w:pStyle w:val="NoSpacing"/>
+      </w:pPr>
+      <w:r>
+        <w:t xml:space="preserve">            .choice()</w:t>
+      </w:r>
+    </w:p>
+    <w:p>
+      <w:pPr>
+        <w:pStyle w:val="NoSpacing"/>
+      </w:pPr>
+      <w:r>
+        <w:lastRenderedPageBreak/>
+        <w:t xml:space="preserve">                .when(xpath("/invoice"))</w:t>
+      </w:r>
+    </w:p>
+    <w:p>
+      <w:pPr>
+        <w:pStyle w:val="NoSpacing"/>
+      </w:pPr>
+      <w:r>
+        <w:t xml:space="preserve">                    .log("Invoice XML")</w:t>
+      </w:r>
+    </w:p>
+    <w:p>
+      <w:pPr>
+        <w:pStyle w:val="NoSpacing"/>
+      </w:pPr>
+      <w:r>
+        <w:t xml:space="preserve">                    .to("file:data/xml-invoices")</w:t>
+      </w:r>
+    </w:p>
+    <w:p>
+      <w:pPr>
+        <w:pStyle w:val="NoSpacing"/>
+      </w:pPr>
+      <w:r>
+        <w:t xml:space="preserve">                .when(xpath("/order"))</w:t>
+      </w:r>
+    </w:p>
+    <w:p>
+      <w:pPr>
+        <w:pStyle w:val="NoSpacing"/>
+      </w:pPr>
+      <w:r>
+        <w:t xml:space="preserve">                    .log("Order XML")</w:t>
+      </w:r>
+    </w:p>
+    <w:p>
+      <w:pPr>
+        <w:pStyle w:val="NoSpacing"/>
+      </w:pPr>
+      <w:r>
+        <w:t xml:space="preserve">                    .to("file:data/xml-orders")</w:t>
+      </w:r>
+    </w:p>
+    <w:p>
+      <w:pPr>
+        <w:pStyle w:val="NoSpacing"/>
+      </w:pPr>
+      <w:r>
+        <w:t xml:space="preserve">                .otherwise()</w:t>
+      </w:r>
+    </w:p>
+    <w:p>
+      <w:pPr>
+        <w:pStyle w:val="NoSpacing"/>
+      </w:pPr>
+      <w:r>
+        <w:t xml:space="preserve">                    .log("Other XML")</w:t>
+      </w:r>
+    </w:p>
+    <w:p>
+      <w:pPr>
+        <w:pStyle w:val="NoSpacing"/>
+      </w:pPr>
+      <w:r>
+        <w:t xml:space="preserve">                    .to("file:data/xml-other")</w:t>
+      </w:r>
+    </w:p>
+    <w:p>
+      <w:pPr>
+        <w:pStyle w:val="NoSpacing"/>
+      </w:pPr>
+      <w:r>
+        <w:t xml:space="preserve">            .end()</w:t>
+      </w:r>
+    </w:p>
+    <w:p>
+      <w:pPr>
+        <w:pStyle w:val="NoSpacing"/>
+      </w:pPr>
+      <w:r>
+        <w:t xml:space="preserve">        .when(simple("${file:ext} == 'json'"))</w:t>
+      </w:r>
+    </w:p>
+    <w:p>
+      <w:pPr>
+        <w:pStyle w:val="NoSpacing"/>
+      </w:pPr>
+      <w:r>
+        <w:t xml:space="preserve">            .log("JSON file detected")</w:t>
+      </w:r>
+    </w:p>
+    <w:p>
+      <w:pPr>
+        <w:pStyle w:val="NoSpacing"/>
+      </w:pPr>
+      <w:r>
+        <w:t xml:space="preserve">            .to("file:data/json-files")</w:t>
+      </w:r>
+    </w:p>
+    <w:p>
+      <w:pPr>
+        <w:pStyle w:val="NoSpacing"/>
+      </w:pPr>
+      <w:r>
+        <w:t xml:space="preserve">        .otherwise()</w:t>
+      </w:r>
+    </w:p>
+    <w:p>
+      <w:pPr>
+        <w:pStyle w:val="NoSpacing"/>
+      </w:pPr>
+      <w:r>
+        <w:t xml:space="preserve">            .log("Unsupported format")</w:t>
+      </w:r>
+    </w:p>
+    <w:p>
+      <w:pPr>
+        <w:pStyle w:val="NoSpacing"/>
+      </w:pPr>
+      <w:r>
+        <w:t xml:space="preserve">            .to("file:data/unsupported")</w:t>
+      </w:r>
+    </w:p>
+    <w:p>
+      <w:pPr>
+        <w:pStyle w:val="NoSpacing"/>
+      </w:pPr>
+      <w:r>
+        <w:t xml:space="preserve">    .end();</w:t>
+      </w:r>
+    </w:p>
+    <w:p>
+      <w:pPr>
+        <w:pStyle w:val="NoSpacing"/>
+      </w:pPr>
+    </w:p>
+    <w:p>
+      <w:pPr>
+        <w:pStyle w:val="NoSpacing"/>
+      </w:pPr>
+    </w:p>
+    <w:p>
+      <w:pPr>
+        <w:pStyle w:val="NoSpacing"/>
+        <w:rPr>
+          <w:b/>
+          <w:bCs/>
+        </w:rPr>
+      </w:pPr>
+      <w:r>
+        <w:rPr>
+          <w:b/>
+          <w:bCs/>
+        </w:rPr>
+        <w:t>Key Points to Remember</w:t>
+      </w:r>
+    </w:p>
+    <w:p>
+      <w:pPr>
+        <w:pStyle w:val="NoSpacing"/>
+      </w:pPr>
+      <w:r>
+        <w:rPr>
+          <w:rFonts w:ascii="Segoe UI Emoji" w:hAnsi="Segoe UI Emoji" w:cs="Segoe UI Emoji"/>
+        </w:rPr>
+        <w:t>✅</w:t>
+      </w:r>
+      <w:r>
+        <w:t xml:space="preserve"> </w:t>
+      </w:r>
+      <w:r>
+        <w:rPr>
+          <w:b/>
+          <w:bCs/>
+        </w:rPr>
+        <w:t>Always end with .end()</w:t>
+      </w:r>
+      <w:r>
+        <w:t xml:space="preserve"> - Closes the choice block</w:t>
+      </w:r>
+      <w:r>
+        <w:br/>
+      </w:r>
+      <w:r>
+        <w:rPr>
+          <w:rFonts w:ascii="Segoe UI Emoji" w:hAnsi="Segoe UI Emoji" w:cs="Segoe UI Emoji"/>
+        </w:rPr>
+        <w:t>✅</w:t>
+      </w:r>
+      <w:r>
+        <w:t xml:space="preserve"> </w:t>
+      </w:r>
+      <w:r>
+        <w:rPr>
+          <w:b/>
+          <w:bCs/>
+        </w:rPr>
+        <w:t>First match wins</w:t>
+      </w:r>
+      <w:r>
+        <w:t xml:space="preserve"> - Like if-else-if, once a condition matches, others are skipped</w:t>
+      </w:r>
+      <w:r>
+        <w:br/>
+      </w:r>
+      <w:r>
+        <w:rPr>
+          <w:rFonts w:ascii="Segoe UI Emoji" w:hAnsi="Segoe UI Emoji" w:cs="Segoe UI Emoji"/>
+        </w:rPr>
+        <w:t>✅</w:t>
+      </w:r>
+      <w:r>
+        <w:t xml:space="preserve"> </w:t>
+      </w:r>
+      <w:r>
+        <w:rPr>
+          <w:b/>
+          <w:bCs/>
+        </w:rPr>
+        <w:t>otherwise() is optional</w:t>
+      </w:r>
+      <w:r>
+        <w:t xml:space="preserve"> - If omitted and no match, exchange continues</w:t>
+      </w:r>
+      <w:r>
+        <w:br/>
+      </w:r>
+      <w:r>
+        <w:rPr>
+          <w:rFonts w:ascii="Segoe UI Emoji" w:hAnsi="Segoe UI Emoji" w:cs="Segoe UI Emoji"/>
+        </w:rPr>
+        <w:t>✅</w:t>
+      </w:r>
+      <w:r>
+        <w:t xml:space="preserve"> </w:t>
+      </w:r>
+      <w:r>
+        <w:rPr>
+          <w:b/>
+          <w:bCs/>
+        </w:rPr>
+        <w:t>Can nest choice blocks</w:t>
+      </w:r>
+      <w:r>
+        <w:t xml:space="preserve"> - For complex logic</w:t>
+      </w:r>
+      <w:r>
+        <w:br/>
+      </w:r>
+      <w:r>
+        <w:rPr>
+          <w:rFonts w:ascii="Segoe UI Emoji" w:hAnsi="Segoe UI Emoji" w:cs="Segoe UI Emoji"/>
+        </w:rPr>
+        <w:t>✅</w:t>
+      </w:r>
+      <w:r>
+        <w:t xml:space="preserve"> </w:t>
+      </w:r>
+      <w:r>
+        <w:rPr>
+          <w:b/>
+          <w:bCs/>
+        </w:rPr>
+        <w:t>Multiple actions per branch</w:t>
+      </w:r>
+      <w:r>
+        <w:t xml:space="preserve"> - Each when/otherwise can have multiple steps</w:t>
+      </w:r>
+      <w:r>
+        <w:br/>
+      </w:r>
+      <w:r>
+        <w:rPr>
+          <w:rFonts w:ascii="Segoe UI Emoji" w:hAnsi="Segoe UI Emoji" w:cs="Segoe UI Emoji"/>
+        </w:rPr>
+        <w:t>✅</w:t>
+      </w:r>
+      <w:r>
+        <w:t xml:space="preserve"> </w:t>
+      </w:r>
+      <w:r>
+        <w:rPr>
+          <w:b/>
+          <w:bCs/>
+        </w:rPr>
+        <w:t>Use predicates</w:t>
+      </w:r>
+      <w:r>
+        <w:t xml:space="preserve"> - Simple, header, xpath, jsonpath, or custom Java predicates</w:t>
+      </w:r>
+    </w:p>
+    <w:p>
+      <w:pPr>
         <w:jc w:val="both"/>
       </w:pPr>
     </w:p>
@@ -8013,6 +10072,119 @@
     </w:lvl>
   </w:abstractNum>
   <w:abstractNum w:abstractNumId="1" w15:restartNumberingAfterBreak="0">
+    <w:nsid w:val="0FA44ADD"/>
+    <w:multiLevelType w:val="hybridMultilevel"/>
+    <w:tmpl w:val="718222A6"/>
+    <w:lvl w:ilvl="0" w:tplc="04090001">
+      <w:start w:val="1"/>
+      <w:numFmt w:val="bullet"/>
+      <w:lvlText w:val=""/>
+      <w:lvlJc w:val="left"/>
+      <w:pPr>
+        <w:ind w:left="720" w:hanging="360"/>
+      </w:pPr>
+      <w:rPr>
+        <w:rFonts w:ascii="Symbol" w:hAnsi="Symbol" w:hint="default"/>
+      </w:rPr>
+    </w:lvl>
+    <w:lvl w:ilvl="1" w:tplc="04090003" w:tentative="1">
+      <w:start w:val="1"/>
+      <w:numFmt w:val="bullet"/>
+      <w:lvlText w:val="o"/>
+      <w:lvlJc w:val="left"/>
+      <w:pPr>
+        <w:ind w:left="1440" w:hanging="360"/>
+      </w:pPr>
+      <w:rPr>
+        <w:rFonts w:ascii="Courier New" w:hAnsi="Courier New" w:cs="Courier New" w:hint="default"/>
+      </w:rPr>
+    </w:lvl>
+    <w:lvl w:ilvl="2" w:tplc="04090005" w:tentative="1">
+      <w:start w:val="1"/>
+      <w:numFmt w:val="bullet"/>
+      <w:lvlText w:val=""/>
+      <w:lvlJc w:val="left"/>
+      <w:pPr>
+        <w:ind w:left="2160" w:hanging="360"/>
+      </w:pPr>
+      <w:rPr>
+        <w:rFonts w:ascii="Wingdings" w:hAnsi="Wingdings" w:hint="default"/>
+      </w:rPr>
+    </w:lvl>
+    <w:lvl w:ilvl="3" w:tplc="04090001" w:tentative="1">
+      <w:start w:val="1"/>
+      <w:numFmt w:val="bullet"/>
+      <w:lvlText w:val=""/>
+      <w:lvlJc w:val="left"/>
+      <w:pPr>
+        <w:ind w:left="2880" w:hanging="360"/>
+      </w:pPr>
+      <w:rPr>
+        <w:rFonts w:ascii="Symbol" w:hAnsi="Symbol" w:hint="default"/>
+      </w:rPr>
+    </w:lvl>
+    <w:lvl w:ilvl="4" w:tplc="04090003" w:tentative="1">
+      <w:start w:val="1"/>
+      <w:numFmt w:val="bullet"/>
+      <w:lvlText w:val="o"/>
+      <w:lvlJc w:val="left"/>
+      <w:pPr>
+        <w:ind w:left="3600" w:hanging="360"/>
+      </w:pPr>
+      <w:rPr>
+        <w:rFonts w:ascii="Courier New" w:hAnsi="Courier New" w:cs="Courier New" w:hint="default"/>
+      </w:rPr>
+    </w:lvl>
+    <w:lvl w:ilvl="5" w:tplc="04090005" w:tentative="1">
+      <w:start w:val="1"/>
+      <w:numFmt w:val="bullet"/>
+      <w:lvlText w:val=""/>
+      <w:lvlJc w:val="left"/>
+      <w:pPr>
+        <w:ind w:left="4320" w:hanging="360"/>
+      </w:pPr>
+      <w:rPr>
+        <w:rFonts w:ascii="Wingdings" w:hAnsi="Wingdings" w:hint="default"/>
+      </w:rPr>
+    </w:lvl>
+    <w:lvl w:ilvl="6" w:tplc="04090001" w:tentative="1">
+      <w:start w:val="1"/>
+      <w:numFmt w:val="bullet"/>
+      <w:lvlText w:val=""/>
+      <w:lvlJc w:val="left"/>
+      <w:pPr>
+        <w:ind w:left="5040" w:hanging="360"/>
+      </w:pPr>
+      <w:rPr>
+        <w:rFonts w:ascii="Symbol" w:hAnsi="Symbol" w:hint="default"/>
+      </w:rPr>
+    </w:lvl>
+    <w:lvl w:ilvl="7" w:tplc="04090003" w:tentative="1">
+      <w:start w:val="1"/>
+      <w:numFmt w:val="bullet"/>
+      <w:lvlText w:val="o"/>
+      <w:lvlJc w:val="left"/>
+      <w:pPr>
+        <w:ind w:left="5760" w:hanging="360"/>
+      </w:pPr>
+      <w:rPr>
+        <w:rFonts w:ascii="Courier New" w:hAnsi="Courier New" w:cs="Courier New" w:hint="default"/>
+      </w:rPr>
+    </w:lvl>
+    <w:lvl w:ilvl="8" w:tplc="04090005" w:tentative="1">
+      <w:start w:val="1"/>
+      <w:numFmt w:val="bullet"/>
+      <w:lvlText w:val=""/>
+      <w:lvlJc w:val="left"/>
+      <w:pPr>
+        <w:ind w:left="6480" w:hanging="360"/>
+      </w:pPr>
+      <w:rPr>
+        <w:rFonts w:ascii="Wingdings" w:hAnsi="Wingdings" w:hint="default"/>
+      </w:rPr>
+    </w:lvl>
+  </w:abstractNum>
+  <w:abstractNum w:abstractNumId="2" w15:restartNumberingAfterBreak="0">
     <w:nsid w:val="15B447EF"/>
     <w:multiLevelType w:val="multilevel"/>
     <w:tmpl w:val="AC582C52"/>
@@ -8161,123 +10333,10 @@
       </w:rPr>
     </w:lvl>
   </w:abstractNum>
-  <w:abstractNum w:abstractNumId="2" w15:restartNumberingAfterBreak="0">
-    <w:nsid w:val="27082427"/>
+  <w:abstractNum w:abstractNumId="3" w15:restartNumberingAfterBreak="0">
+    <w:nsid w:val="1BC76487"/>
     <w:multiLevelType w:val="multilevel"/>
-    <w:tmpl w:val="50C40A26"/>
-    <w:lvl w:ilvl="0">
-      <w:start w:val="1"/>
-      <w:numFmt w:val="decimal"/>
-      <w:lvlText w:val="%1."/>
-      <w:lvlJc w:val="left"/>
-      <w:pPr>
-        <w:tabs>
-          <w:tab w:val="num" w:pos="720"/>
-        </w:tabs>
-        <w:ind w:left="720" w:hanging="360"/>
-      </w:pPr>
-    </w:lvl>
-    <w:lvl w:ilvl="1" w:tentative="1">
-      <w:start w:val="1"/>
-      <w:numFmt w:val="decimal"/>
-      <w:lvlText w:val="%2."/>
-      <w:lvlJc w:val="left"/>
-      <w:pPr>
-        <w:tabs>
-          <w:tab w:val="num" w:pos="1440"/>
-        </w:tabs>
-        <w:ind w:left="1440" w:hanging="360"/>
-      </w:pPr>
-    </w:lvl>
-    <w:lvl w:ilvl="2" w:tentative="1">
-      <w:start w:val="1"/>
-      <w:numFmt w:val="decimal"/>
-      <w:lvlText w:val="%3."/>
-      <w:lvlJc w:val="left"/>
-      <w:pPr>
-        <w:tabs>
-          <w:tab w:val="num" w:pos="2160"/>
-        </w:tabs>
-        <w:ind w:left="2160" w:hanging="360"/>
-      </w:pPr>
-    </w:lvl>
-    <w:lvl w:ilvl="3" w:tentative="1">
-      <w:start w:val="1"/>
-      <w:numFmt w:val="decimal"/>
-      <w:lvlText w:val="%4."/>
-      <w:lvlJc w:val="left"/>
-      <w:pPr>
-        <w:tabs>
-          <w:tab w:val="num" w:pos="2880"/>
-        </w:tabs>
-        <w:ind w:left="2880" w:hanging="360"/>
-      </w:pPr>
-    </w:lvl>
-    <w:lvl w:ilvl="4" w:tentative="1">
-      <w:start w:val="1"/>
-      <w:numFmt w:val="decimal"/>
-      <w:lvlText w:val="%5."/>
-      <w:lvlJc w:val="left"/>
-      <w:pPr>
-        <w:tabs>
-          <w:tab w:val="num" w:pos="3600"/>
-        </w:tabs>
-        <w:ind w:left="3600" w:hanging="360"/>
-      </w:pPr>
-    </w:lvl>
-    <w:lvl w:ilvl="5" w:tentative="1">
-      <w:start w:val="1"/>
-      <w:numFmt w:val="decimal"/>
-      <w:lvlText w:val="%6."/>
-      <w:lvlJc w:val="left"/>
-      <w:pPr>
-        <w:tabs>
-          <w:tab w:val="num" w:pos="4320"/>
-        </w:tabs>
-        <w:ind w:left="4320" w:hanging="360"/>
-      </w:pPr>
-    </w:lvl>
-    <w:lvl w:ilvl="6" w:tentative="1">
-      <w:start w:val="1"/>
-      <w:numFmt w:val="decimal"/>
-      <w:lvlText w:val="%7."/>
-      <w:lvlJc w:val="left"/>
-      <w:pPr>
-        <w:tabs>
-          <w:tab w:val="num" w:pos="5040"/>
-        </w:tabs>
-        <w:ind w:left="5040" w:hanging="360"/>
-      </w:pPr>
-    </w:lvl>
-    <w:lvl w:ilvl="7" w:tentative="1">
-      <w:start w:val="1"/>
-      <w:numFmt w:val="decimal"/>
-      <w:lvlText w:val="%8."/>
-      <w:lvlJc w:val="left"/>
-      <w:pPr>
-        <w:tabs>
-          <w:tab w:val="num" w:pos="5760"/>
-        </w:tabs>
-        <w:ind w:left="5760" w:hanging="360"/>
-      </w:pPr>
-    </w:lvl>
-    <w:lvl w:ilvl="8" w:tentative="1">
-      <w:start w:val="1"/>
-      <w:numFmt w:val="decimal"/>
-      <w:lvlText w:val="%9."/>
-      <w:lvlJc w:val="left"/>
-      <w:pPr>
-        <w:tabs>
-          <w:tab w:val="num" w:pos="6480"/>
-        </w:tabs>
-        <w:ind w:left="6480" w:hanging="360"/>
-      </w:pPr>
-    </w:lvl>
-  </w:abstractNum>
-  <w:abstractNum w:abstractNumId="3" w15:restartNumberingAfterBreak="0">
-    <w:nsid w:val="35356A68"/>
-    <w:multiLevelType w:val="multilevel"/>
-    <w:tmpl w:val="C3D2CE9E"/>
+    <w:tmpl w:val="B05C60B8"/>
     <w:lvl w:ilvl="0">
       <w:start w:val="1"/>
       <w:numFmt w:val="bullet"/>
@@ -8424,6 +10483,268 @@
     </w:lvl>
   </w:abstractNum>
   <w:abstractNum w:abstractNumId="4" w15:restartNumberingAfterBreak="0">
+    <w:nsid w:val="27082427"/>
+    <w:multiLevelType w:val="multilevel"/>
+    <w:tmpl w:val="50C40A26"/>
+    <w:lvl w:ilvl="0">
+      <w:start w:val="1"/>
+      <w:numFmt w:val="decimal"/>
+      <w:lvlText w:val="%1."/>
+      <w:lvlJc w:val="left"/>
+      <w:pPr>
+        <w:tabs>
+          <w:tab w:val="num" w:pos="720"/>
+        </w:tabs>
+        <w:ind w:left="720" w:hanging="360"/>
+      </w:pPr>
+    </w:lvl>
+    <w:lvl w:ilvl="1" w:tentative="1">
+      <w:start w:val="1"/>
+      <w:numFmt w:val="decimal"/>
+      <w:lvlText w:val="%2."/>
+      <w:lvlJc w:val="left"/>
+      <w:pPr>
+        <w:tabs>
+          <w:tab w:val="num" w:pos="1440"/>
+        </w:tabs>
+        <w:ind w:left="1440" w:hanging="360"/>
+      </w:pPr>
+    </w:lvl>
+    <w:lvl w:ilvl="2" w:tentative="1">
+      <w:start w:val="1"/>
+      <w:numFmt w:val="decimal"/>
+      <w:lvlText w:val="%3."/>
+      <w:lvlJc w:val="left"/>
+      <w:pPr>
+        <w:tabs>
+          <w:tab w:val="num" w:pos="2160"/>
+        </w:tabs>
+        <w:ind w:left="2160" w:hanging="360"/>
+      </w:pPr>
+    </w:lvl>
+    <w:lvl w:ilvl="3" w:tentative="1">
+      <w:start w:val="1"/>
+      <w:numFmt w:val="decimal"/>
+      <w:lvlText w:val="%4."/>
+      <w:lvlJc w:val="left"/>
+      <w:pPr>
+        <w:tabs>
+          <w:tab w:val="num" w:pos="2880"/>
+        </w:tabs>
+        <w:ind w:left="2880" w:hanging="360"/>
+      </w:pPr>
+    </w:lvl>
+    <w:lvl w:ilvl="4" w:tentative="1">
+      <w:start w:val="1"/>
+      <w:numFmt w:val="decimal"/>
+      <w:lvlText w:val="%5."/>
+      <w:lvlJc w:val="left"/>
+      <w:pPr>
+        <w:tabs>
+          <w:tab w:val="num" w:pos="3600"/>
+        </w:tabs>
+        <w:ind w:left="3600" w:hanging="360"/>
+      </w:pPr>
+    </w:lvl>
+    <w:lvl w:ilvl="5" w:tentative="1">
+      <w:start w:val="1"/>
+      <w:numFmt w:val="decimal"/>
+      <w:lvlText w:val="%6."/>
+      <w:lvlJc w:val="left"/>
+      <w:pPr>
+        <w:tabs>
+          <w:tab w:val="num" w:pos="4320"/>
+        </w:tabs>
+        <w:ind w:left="4320" w:hanging="360"/>
+      </w:pPr>
+    </w:lvl>
+    <w:lvl w:ilvl="6" w:tentative="1">
+      <w:start w:val="1"/>
+      <w:numFmt w:val="decimal"/>
+      <w:lvlText w:val="%7."/>
+      <w:lvlJc w:val="left"/>
+      <w:pPr>
+        <w:tabs>
+          <w:tab w:val="num" w:pos="5040"/>
+        </w:tabs>
+        <w:ind w:left="5040" w:hanging="360"/>
+      </w:pPr>
+    </w:lvl>
+    <w:lvl w:ilvl="7" w:tentative="1">
+      <w:start w:val="1"/>
+      <w:numFmt w:val="decimal"/>
+      <w:lvlText w:val="%8."/>
+      <w:lvlJc w:val="left"/>
+      <w:pPr>
+        <w:tabs>
+          <w:tab w:val="num" w:pos="5760"/>
+        </w:tabs>
+        <w:ind w:left="5760" w:hanging="360"/>
+      </w:pPr>
+    </w:lvl>
+    <w:lvl w:ilvl="8" w:tentative="1">
+      <w:start w:val="1"/>
+      <w:numFmt w:val="decimal"/>
+      <w:lvlText w:val="%9."/>
+      <w:lvlJc w:val="left"/>
+      <w:pPr>
+        <w:tabs>
+          <w:tab w:val="num" w:pos="6480"/>
+        </w:tabs>
+        <w:ind w:left="6480" w:hanging="360"/>
+      </w:pPr>
+    </w:lvl>
+  </w:abstractNum>
+  <w:abstractNum w:abstractNumId="5" w15:restartNumberingAfterBreak="0">
+    <w:nsid w:val="35356A68"/>
+    <w:multiLevelType w:val="multilevel"/>
+    <w:tmpl w:val="C3D2CE9E"/>
+    <w:lvl w:ilvl="0">
+      <w:start w:val="1"/>
+      <w:numFmt w:val="bullet"/>
+      <w:lvlText w:val=""/>
+      <w:lvlJc w:val="left"/>
+      <w:pPr>
+        <w:tabs>
+          <w:tab w:val="num" w:pos="720"/>
+        </w:tabs>
+        <w:ind w:left="720" w:hanging="360"/>
+      </w:pPr>
+      <w:rPr>
+        <w:rFonts w:ascii="Symbol" w:hAnsi="Symbol" w:hint="default"/>
+        <w:sz w:val="20"/>
+      </w:rPr>
+    </w:lvl>
+    <w:lvl w:ilvl="1" w:tentative="1">
+      <w:start w:val="1"/>
+      <w:numFmt w:val="bullet"/>
+      <w:lvlText w:val="o"/>
+      <w:lvlJc w:val="left"/>
+      <w:pPr>
+        <w:tabs>
+          <w:tab w:val="num" w:pos="1440"/>
+        </w:tabs>
+        <w:ind w:left="1440" w:hanging="360"/>
+      </w:pPr>
+      <w:rPr>
+        <w:rFonts w:ascii="Courier New" w:hAnsi="Courier New" w:hint="default"/>
+        <w:sz w:val="20"/>
+      </w:rPr>
+    </w:lvl>
+    <w:lvl w:ilvl="2" w:tentative="1">
+      <w:start w:val="1"/>
+      <w:numFmt w:val="bullet"/>
+      <w:lvlText w:val=""/>
+      <w:lvlJc w:val="left"/>
+      <w:pPr>
+        <w:tabs>
+          <w:tab w:val="num" w:pos="2160"/>
+        </w:tabs>
+        <w:ind w:left="2160" w:hanging="360"/>
+      </w:pPr>
+      <w:rPr>
+        <w:rFonts w:ascii="Wingdings" w:hAnsi="Wingdings" w:hint="default"/>
+        <w:sz w:val="20"/>
+      </w:rPr>
+    </w:lvl>
+    <w:lvl w:ilvl="3" w:tentative="1">
+      <w:start w:val="1"/>
+      <w:numFmt w:val="bullet"/>
+      <w:lvlText w:val=""/>
+      <w:lvlJc w:val="left"/>
+      <w:pPr>
+        <w:tabs>
+          <w:tab w:val="num" w:pos="2880"/>
+        </w:tabs>
+        <w:ind w:left="2880" w:hanging="360"/>
+      </w:pPr>
+      <w:rPr>
+        <w:rFonts w:ascii="Wingdings" w:hAnsi="Wingdings" w:hint="default"/>
+        <w:sz w:val="20"/>
+      </w:rPr>
+    </w:lvl>
+    <w:lvl w:ilvl="4" w:tentative="1">
+      <w:start w:val="1"/>
+      <w:numFmt w:val="bullet"/>
+      <w:lvlText w:val=""/>
+      <w:lvlJc w:val="left"/>
+      <w:pPr>
+        <w:tabs>
+          <w:tab w:val="num" w:pos="3600"/>
+        </w:tabs>
+        <w:ind w:left="3600" w:hanging="360"/>
+      </w:pPr>
+      <w:rPr>
+        <w:rFonts w:ascii="Wingdings" w:hAnsi="Wingdings" w:hint="default"/>
+        <w:sz w:val="20"/>
+      </w:rPr>
+    </w:lvl>
+    <w:lvl w:ilvl="5" w:tentative="1">
+      <w:start w:val="1"/>
+      <w:numFmt w:val="bullet"/>
+      <w:lvlText w:val=""/>
+      <w:lvlJc w:val="left"/>
+      <w:pPr>
+        <w:tabs>
+          <w:tab w:val="num" w:pos="4320"/>
+        </w:tabs>
+        <w:ind w:left="4320" w:hanging="360"/>
+      </w:pPr>
+      <w:rPr>
+        <w:rFonts w:ascii="Wingdings" w:hAnsi="Wingdings" w:hint="default"/>
+        <w:sz w:val="20"/>
+      </w:rPr>
+    </w:lvl>
+    <w:lvl w:ilvl="6" w:tentative="1">
+      <w:start w:val="1"/>
+      <w:numFmt w:val="bullet"/>
+      <w:lvlText w:val=""/>
+      <w:lvlJc w:val="left"/>
+      <w:pPr>
+        <w:tabs>
+          <w:tab w:val="num" w:pos="5040"/>
+        </w:tabs>
+        <w:ind w:left="5040" w:hanging="360"/>
+      </w:pPr>
+      <w:rPr>
+        <w:rFonts w:ascii="Wingdings" w:hAnsi="Wingdings" w:hint="default"/>
+        <w:sz w:val="20"/>
+      </w:rPr>
+    </w:lvl>
+    <w:lvl w:ilvl="7" w:tentative="1">
+      <w:start w:val="1"/>
+      <w:numFmt w:val="bullet"/>
+      <w:lvlText w:val=""/>
+      <w:lvlJc w:val="left"/>
+      <w:pPr>
+        <w:tabs>
+          <w:tab w:val="num" w:pos="5760"/>
+        </w:tabs>
+        <w:ind w:left="5760" w:hanging="360"/>
+      </w:pPr>
+      <w:rPr>
+        <w:rFonts w:ascii="Wingdings" w:hAnsi="Wingdings" w:hint="default"/>
+        <w:sz w:val="20"/>
+      </w:rPr>
+    </w:lvl>
+    <w:lvl w:ilvl="8" w:tentative="1">
+      <w:start w:val="1"/>
+      <w:numFmt w:val="bullet"/>
+      <w:lvlText w:val=""/>
+      <w:lvlJc w:val="left"/>
+      <w:pPr>
+        <w:tabs>
+          <w:tab w:val="num" w:pos="6480"/>
+        </w:tabs>
+        <w:ind w:left="6480" w:hanging="360"/>
+      </w:pPr>
+      <w:rPr>
+        <w:rFonts w:ascii="Wingdings" w:hAnsi="Wingdings" w:hint="default"/>
+        <w:sz w:val="20"/>
+      </w:rPr>
+    </w:lvl>
+  </w:abstractNum>
+  <w:abstractNum w:abstractNumId="6" w15:restartNumberingAfterBreak="0">
     <w:nsid w:val="3C45615D"/>
     <w:multiLevelType w:val="multilevel"/>
     <w:tmpl w:val="0E9CE482"/>
@@ -8536,20 +10857,294 @@
       </w:pPr>
     </w:lvl>
   </w:abstractNum>
+  <w:abstractNum w:abstractNumId="7" w15:restartNumberingAfterBreak="0">
+    <w:nsid w:val="45283FFD"/>
+    <w:multiLevelType w:val="multilevel"/>
+    <w:tmpl w:val="257ED452"/>
+    <w:lvl w:ilvl="0">
+      <w:start w:val="1"/>
+      <w:numFmt w:val="bullet"/>
+      <w:lvlText w:val=""/>
+      <w:lvlJc w:val="left"/>
+      <w:pPr>
+        <w:tabs>
+          <w:tab w:val="num" w:pos="720"/>
+        </w:tabs>
+        <w:ind w:left="720" w:hanging="360"/>
+      </w:pPr>
+      <w:rPr>
+        <w:rFonts w:ascii="Symbol" w:hAnsi="Symbol" w:hint="default"/>
+        <w:sz w:val="20"/>
+      </w:rPr>
+    </w:lvl>
+    <w:lvl w:ilvl="1" w:tentative="1">
+      <w:start w:val="1"/>
+      <w:numFmt w:val="bullet"/>
+      <w:lvlText w:val="o"/>
+      <w:lvlJc w:val="left"/>
+      <w:pPr>
+        <w:tabs>
+          <w:tab w:val="num" w:pos="1440"/>
+        </w:tabs>
+        <w:ind w:left="1440" w:hanging="360"/>
+      </w:pPr>
+      <w:rPr>
+        <w:rFonts w:ascii="Courier New" w:hAnsi="Courier New" w:hint="default"/>
+        <w:sz w:val="20"/>
+      </w:rPr>
+    </w:lvl>
+    <w:lvl w:ilvl="2" w:tentative="1">
+      <w:start w:val="1"/>
+      <w:numFmt w:val="bullet"/>
+      <w:lvlText w:val=""/>
+      <w:lvlJc w:val="left"/>
+      <w:pPr>
+        <w:tabs>
+          <w:tab w:val="num" w:pos="2160"/>
+        </w:tabs>
+        <w:ind w:left="2160" w:hanging="360"/>
+      </w:pPr>
+      <w:rPr>
+        <w:rFonts w:ascii="Wingdings" w:hAnsi="Wingdings" w:hint="default"/>
+        <w:sz w:val="20"/>
+      </w:rPr>
+    </w:lvl>
+    <w:lvl w:ilvl="3" w:tentative="1">
+      <w:start w:val="1"/>
+      <w:numFmt w:val="bullet"/>
+      <w:lvlText w:val=""/>
+      <w:lvlJc w:val="left"/>
+      <w:pPr>
+        <w:tabs>
+          <w:tab w:val="num" w:pos="2880"/>
+        </w:tabs>
+        <w:ind w:left="2880" w:hanging="360"/>
+      </w:pPr>
+      <w:rPr>
+        <w:rFonts w:ascii="Wingdings" w:hAnsi="Wingdings" w:hint="default"/>
+        <w:sz w:val="20"/>
+      </w:rPr>
+    </w:lvl>
+    <w:lvl w:ilvl="4" w:tentative="1">
+      <w:start w:val="1"/>
+      <w:numFmt w:val="bullet"/>
+      <w:lvlText w:val=""/>
+      <w:lvlJc w:val="left"/>
+      <w:pPr>
+        <w:tabs>
+          <w:tab w:val="num" w:pos="3600"/>
+        </w:tabs>
+        <w:ind w:left="3600" w:hanging="360"/>
+      </w:pPr>
+      <w:rPr>
+        <w:rFonts w:ascii="Wingdings" w:hAnsi="Wingdings" w:hint="default"/>
+        <w:sz w:val="20"/>
+      </w:rPr>
+    </w:lvl>
+    <w:lvl w:ilvl="5" w:tentative="1">
+      <w:start w:val="1"/>
+      <w:numFmt w:val="bullet"/>
+      <w:lvlText w:val=""/>
+      <w:lvlJc w:val="left"/>
+      <w:pPr>
+        <w:tabs>
+          <w:tab w:val="num" w:pos="4320"/>
+        </w:tabs>
+        <w:ind w:left="4320" w:hanging="360"/>
+      </w:pPr>
+      <w:rPr>
+        <w:rFonts w:ascii="Wingdings" w:hAnsi="Wingdings" w:hint="default"/>
+        <w:sz w:val="20"/>
+      </w:rPr>
+    </w:lvl>
+    <w:lvl w:ilvl="6" w:tentative="1">
+      <w:start w:val="1"/>
+      <w:numFmt w:val="bullet"/>
+      <w:lvlText w:val=""/>
+      <w:lvlJc w:val="left"/>
+      <w:pPr>
+        <w:tabs>
+          <w:tab w:val="num" w:pos="5040"/>
+        </w:tabs>
+        <w:ind w:left="5040" w:hanging="360"/>
+      </w:pPr>
+      <w:rPr>
+        <w:rFonts w:ascii="Wingdings" w:hAnsi="Wingdings" w:hint="default"/>
+        <w:sz w:val="20"/>
+      </w:rPr>
+    </w:lvl>
+    <w:lvl w:ilvl="7" w:tentative="1">
+      <w:start w:val="1"/>
+      <w:numFmt w:val="bullet"/>
+      <w:lvlText w:val=""/>
+      <w:lvlJc w:val="left"/>
+      <w:pPr>
+        <w:tabs>
+          <w:tab w:val="num" w:pos="5760"/>
+        </w:tabs>
+        <w:ind w:left="5760" w:hanging="360"/>
+      </w:pPr>
+      <w:rPr>
+        <w:rFonts w:ascii="Wingdings" w:hAnsi="Wingdings" w:hint="default"/>
+        <w:sz w:val="20"/>
+      </w:rPr>
+    </w:lvl>
+    <w:lvl w:ilvl="8" w:tentative="1">
+      <w:start w:val="1"/>
+      <w:numFmt w:val="bullet"/>
+      <w:lvlText w:val=""/>
+      <w:lvlJc w:val="left"/>
+      <w:pPr>
+        <w:tabs>
+          <w:tab w:val="num" w:pos="6480"/>
+        </w:tabs>
+        <w:ind w:left="6480" w:hanging="360"/>
+      </w:pPr>
+      <w:rPr>
+        <w:rFonts w:ascii="Wingdings" w:hAnsi="Wingdings" w:hint="default"/>
+        <w:sz w:val="20"/>
+      </w:rPr>
+    </w:lvl>
+  </w:abstractNum>
+  <w:abstractNum w:abstractNumId="8" w15:restartNumberingAfterBreak="0">
+    <w:nsid w:val="6565264B"/>
+    <w:multiLevelType w:val="hybridMultilevel"/>
+    <w:tmpl w:val="6E308BC6"/>
+    <w:lvl w:ilvl="0" w:tplc="04090001">
+      <w:start w:val="1"/>
+      <w:numFmt w:val="bullet"/>
+      <w:lvlText w:val=""/>
+      <w:lvlJc w:val="left"/>
+      <w:pPr>
+        <w:ind w:left="720" w:hanging="360"/>
+      </w:pPr>
+      <w:rPr>
+        <w:rFonts w:ascii="Symbol" w:hAnsi="Symbol" w:hint="default"/>
+      </w:rPr>
+    </w:lvl>
+    <w:lvl w:ilvl="1" w:tplc="04090003" w:tentative="1">
+      <w:start w:val="1"/>
+      <w:numFmt w:val="bullet"/>
+      <w:lvlText w:val="o"/>
+      <w:lvlJc w:val="left"/>
+      <w:pPr>
+        <w:ind w:left="1440" w:hanging="360"/>
+      </w:pPr>
+      <w:rPr>
+        <w:rFonts w:ascii="Courier New" w:hAnsi="Courier New" w:cs="Courier New" w:hint="default"/>
+      </w:rPr>
+    </w:lvl>
+    <w:lvl w:ilvl="2" w:tplc="04090005" w:tentative="1">
+      <w:start w:val="1"/>
+      <w:numFmt w:val="bullet"/>
+      <w:lvlText w:val=""/>
+      <w:lvlJc w:val="left"/>
+      <w:pPr>
+        <w:ind w:left="2160" w:hanging="360"/>
+      </w:pPr>
+      <w:rPr>
+        <w:rFonts w:ascii="Wingdings" w:hAnsi="Wingdings" w:hint="default"/>
+      </w:rPr>
+    </w:lvl>
+    <w:lvl w:ilvl="3" w:tplc="04090001" w:tentative="1">
+      <w:start w:val="1"/>
+      <w:numFmt w:val="bullet"/>
+      <w:lvlText w:val=""/>
+      <w:lvlJc w:val="left"/>
+      <w:pPr>
+        <w:ind w:left="2880" w:hanging="360"/>
+      </w:pPr>
+      <w:rPr>
+        <w:rFonts w:ascii="Symbol" w:hAnsi="Symbol" w:hint="default"/>
+      </w:rPr>
+    </w:lvl>
+    <w:lvl w:ilvl="4" w:tplc="04090003" w:tentative="1">
+      <w:start w:val="1"/>
+      <w:numFmt w:val="bullet"/>
+      <w:lvlText w:val="o"/>
+      <w:lvlJc w:val="left"/>
+      <w:pPr>
+        <w:ind w:left="3600" w:hanging="360"/>
+      </w:pPr>
+      <w:rPr>
+        <w:rFonts w:ascii="Courier New" w:hAnsi="Courier New" w:cs="Courier New" w:hint="default"/>
+      </w:rPr>
+    </w:lvl>
+    <w:lvl w:ilvl="5" w:tplc="04090005" w:tentative="1">
+      <w:start w:val="1"/>
+      <w:numFmt w:val="bullet"/>
+      <w:lvlText w:val=""/>
+      <w:lvlJc w:val="left"/>
+      <w:pPr>
+        <w:ind w:left="4320" w:hanging="360"/>
+      </w:pPr>
+      <w:rPr>
+        <w:rFonts w:ascii="Wingdings" w:hAnsi="Wingdings" w:hint="default"/>
+      </w:rPr>
+    </w:lvl>
+    <w:lvl w:ilvl="6" w:tplc="04090001" w:tentative="1">
+      <w:start w:val="1"/>
+      <w:numFmt w:val="bullet"/>
+      <w:lvlText w:val=""/>
+      <w:lvlJc w:val="left"/>
+      <w:pPr>
+        <w:ind w:left="5040" w:hanging="360"/>
+      </w:pPr>
+      <w:rPr>
+        <w:rFonts w:ascii="Symbol" w:hAnsi="Symbol" w:hint="default"/>
+      </w:rPr>
+    </w:lvl>
+    <w:lvl w:ilvl="7" w:tplc="04090003" w:tentative="1">
+      <w:start w:val="1"/>
+      <w:numFmt w:val="bullet"/>
+      <w:lvlText w:val="o"/>
+      <w:lvlJc w:val="left"/>
+      <w:pPr>
+        <w:ind w:left="5760" w:hanging="360"/>
+      </w:pPr>
+      <w:rPr>
+        <w:rFonts w:ascii="Courier New" w:hAnsi="Courier New" w:cs="Courier New" w:hint="default"/>
+      </w:rPr>
+    </w:lvl>
+    <w:lvl w:ilvl="8" w:tplc="04090005" w:tentative="1">
+      <w:start w:val="1"/>
+      <w:numFmt w:val="bullet"/>
+      <w:lvlText w:val=""/>
+      <w:lvlJc w:val="left"/>
+      <w:pPr>
+        <w:ind w:left="6480" w:hanging="360"/>
+      </w:pPr>
+      <w:rPr>
+        <w:rFonts w:ascii="Wingdings" w:hAnsi="Wingdings" w:hint="default"/>
+      </w:rPr>
+    </w:lvl>
+  </w:abstractNum>
   <w:num w:numId="1" w16cid:durableId="1177966654">
     <w:abstractNumId w:val="0"/>
   </w:num>
   <w:num w:numId="2" w16cid:durableId="1694381039">
+    <w:abstractNumId w:val="2"/>
+  </w:num>
+  <w:num w:numId="3" w16cid:durableId="1490831150">
+    <w:abstractNumId w:val="4"/>
+  </w:num>
+  <w:num w:numId="4" w16cid:durableId="386732897">
+    <w:abstractNumId w:val="5"/>
+  </w:num>
+  <w:num w:numId="5" w16cid:durableId="1850177773">
+    <w:abstractNumId w:val="6"/>
+  </w:num>
+  <w:num w:numId="6" w16cid:durableId="1940864780">
+    <w:abstractNumId w:val="8"/>
+  </w:num>
+  <w:num w:numId="7" w16cid:durableId="1928267479">
     <w:abstractNumId w:val="1"/>
   </w:num>
-  <w:num w:numId="3" w16cid:durableId="1490831150">
-    <w:abstractNumId w:val="2"/>
+  <w:num w:numId="8" w16cid:durableId="2048410893">
+    <w:abstractNumId w:val="7"/>
   </w:num>
-  <w:num w:numId="4" w16cid:durableId="386732897">
+  <w:num w:numId="9" w16cid:durableId="1834642456">
     <w:abstractNumId w:val="3"/>
-  </w:num>
-  <w:num w:numId="5" w16cid:durableId="1850177773">
-    <w:abstractNumId w:val="4"/>
   </w:num>
 </w:numbering>
 </file>
@@ -9670,6 +12265,17 @@
       </w:rPr>
     </w:tblStylePr>
   </w:style>
+  <w:style w:type="character" w:styleId="Hyperlink">
+    <w:name w:val="Hyperlink"/>
+    <w:basedOn w:val="DefaultParagraphFont"/>
+    <w:uiPriority w:val="99"/>
+    <w:unhideWhenUsed/>
+    <w:rsid w:val="00FE3CA9"/>
+    <w:rPr>
+      <w:color w:val="0563C1" w:themeColor="hyperlink"/>
+      <w:u w:val="single"/>
+    </w:rPr>
+  </w:style>
 </w:styles>
 </file>
 

</xml_diff>